<commit_message>
GDD, analise de requisitos e casos de utilizacao atualizados
</commit_message>
<xml_diff>
--- a/doc/GDD_V0.5.docx
+++ b/doc/GDD_V0.5.docx
@@ -4,14 +4,14 @@
   <w:body>
     <w:p>
       <w:pPr>
-        <w:pStyle w:val="NoSpacing"/>
+        <w:pStyle w:val="SemEspaamento"/>
       </w:pPr>
       <w:r>
         <w:rPr>
           <w:noProof/>
         </w:rPr>
         <w:drawing>
-          <wp:inline distT="0" distB="0" distL="0" distR="0" wp14:anchorId="01D48FFA" wp14:editId="0C3160CD">
+          <wp:inline distT="0" distB="0" distL="0" distR="0" wp14:anchorId="01D48FFA" wp14:editId="092E48B6">
             <wp:extent cx="5907024" cy="1772107"/>
             <wp:effectExtent l="0" t="0" r="0" b="0"/>
             <wp:docPr id="1017802604" name="Imagem 1017802604" title="Three darts on bullseye"/>
@@ -22,7 +22,7 @@
               <a:graphicData uri="http://schemas.openxmlformats.org/drawingml/2006/picture">
                 <pic:pic xmlns:pic="http://schemas.openxmlformats.org/drawingml/2006/picture">
                   <pic:nvPicPr>
-                    <pic:cNvPr id="0" name=""/>
+                    <pic:cNvPr id="0" name="Imagem 1017802604"/>
                     <pic:cNvPicPr/>
                   </pic:nvPicPr>
                   <pic:blipFill>
@@ -414,6 +414,7 @@
           <w:rFonts w:ascii="Calibri" w:eastAsia="Calibri" w:hAnsi="Calibri" w:cs="Calibri"/>
           <w:color w:val="000000" w:themeColor="text1"/>
         </w:rPr>
+        <w:lastRenderedPageBreak/>
         <w:t>Visto que cada planeta que irá encontrar na sua jornada, apresenta condições atmosféricas diferentes, a frota aliada contém um determinado tempo para conquistar o planeta. Dentro de cada planeta serão combatidas batalhas em cada uma das suas zonas estratégicas contra os exércitos inimigos.</w:t>
       </w:r>
       <w:commentRangeStart w:id="0"/>
@@ -651,7 +652,7 @@
       <w:commentRangeEnd w:id="2"/>
       <w:r>
         <w:rPr>
-          <w:rStyle w:val="CommentReference"/>
+          <w:rStyle w:val="Refdecomentrio"/>
         </w:rPr>
         <w:commentReference w:id="2"/>
       </w:r>
@@ -704,7 +705,7 @@
     </w:p>
     <w:tbl>
       <w:tblPr>
-        <w:tblStyle w:val="TableGrid"/>
+        <w:tblStyle w:val="TabelacomGrelha"/>
         <w:tblW w:w="0" w:type="auto"/>
         <w:tblLayout w:type="fixed"/>
         <w:tblLook w:val="04A0" w:firstRow="1" w:lastRow="0" w:firstColumn="1" w:lastColumn="0" w:noHBand="0" w:noVBand="1"/>
@@ -845,7 +846,14 @@
                 <w:rFonts w:ascii="Calibri" w:eastAsia="Calibri" w:hAnsi="Calibri" w:cs="Calibri"/>
                 <w:color w:val="000000" w:themeColor="text1"/>
               </w:rPr>
-              <w:t>Botão Dir. Rato</w:t>
+              <w:t>Arrastar b</w:t>
+            </w:r>
+            <w:r>
+              <w:rPr>
+                <w:rFonts w:ascii="Calibri" w:eastAsia="Calibri" w:hAnsi="Calibri" w:cs="Calibri"/>
+                <w:color w:val="000000" w:themeColor="text1"/>
+              </w:rPr>
+              <w:t>otão Dir. Rato</w:t>
             </w:r>
           </w:p>
         </w:tc>
@@ -1012,7 +1020,7 @@
       </w:r>
       <w:r>
         <w:rPr>
-          <w:rStyle w:val="FootnoteReference"/>
+          <w:rStyle w:val="Refdenotaderodap"/>
           <w:rFonts w:ascii="Calibri" w:eastAsia="Calibri" w:hAnsi="Calibri" w:cs="Calibri"/>
           <w:color w:val="000000" w:themeColor="text1"/>
         </w:rPr>
@@ -1182,10 +1190,30 @@
       <w:commentRangeEnd w:id="5"/>
       <w:r>
         <w:rPr>
-          <w:rStyle w:val="CommentReference"/>
+          <w:rStyle w:val="Refdecomentrio"/>
         </w:rPr>
         <w:commentReference w:id="5"/>
       </w:r>
+    </w:p>
+    <w:p>
+      <w:pPr>
+        <w:spacing w:line="257" w:lineRule="auto"/>
+        <w:jc w:val="both"/>
+        <w:rPr>
+          <w:rFonts w:ascii="Calibri" w:eastAsia="Calibri" w:hAnsi="Calibri" w:cs="Calibri"/>
+          <w:color w:val="000000" w:themeColor="text1"/>
+        </w:rPr>
+      </w:pPr>
+    </w:p>
+    <w:p>
+      <w:pPr>
+        <w:spacing w:line="257" w:lineRule="auto"/>
+        <w:jc w:val="both"/>
+        <w:rPr>
+          <w:rFonts w:ascii="Calibri" w:eastAsia="Calibri" w:hAnsi="Calibri" w:cs="Calibri"/>
+          <w:color w:val="000000" w:themeColor="text1"/>
+        </w:rPr>
+      </w:pPr>
     </w:p>
     <w:p>
       <w:pPr>
@@ -1218,6 +1246,7 @@
           <w:sz w:val="24"/>
           <w:szCs w:val="24"/>
         </w:rPr>
+        <w:lastRenderedPageBreak/>
         <w:t xml:space="preserve">Câmara </w:t>
       </w:r>
     </w:p>
@@ -1427,7 +1456,7 @@
     </w:p>
     <w:p>
       <w:pPr>
-        <w:pStyle w:val="ListParagraph"/>
+        <w:pStyle w:val="PargrafodaLista"/>
         <w:numPr>
           <w:ilvl w:val="0"/>
           <w:numId w:val="3"/>
@@ -1448,7 +1477,7 @@
     </w:p>
     <w:p>
       <w:pPr>
-        <w:pStyle w:val="ListParagraph"/>
+        <w:pStyle w:val="PargrafodaLista"/>
         <w:numPr>
           <w:ilvl w:val="0"/>
           <w:numId w:val="3"/>
@@ -1468,7 +1497,7 @@
     </w:p>
     <w:p>
       <w:pPr>
-        <w:pStyle w:val="ListParagraph"/>
+        <w:pStyle w:val="PargrafodaLista"/>
         <w:numPr>
           <w:ilvl w:val="0"/>
           <w:numId w:val="3"/>
@@ -1600,7 +1629,7 @@
     </w:p>
     <w:p>
       <w:pPr>
-        <w:pStyle w:val="ListParagraph"/>
+        <w:pStyle w:val="PargrafodaLista"/>
         <w:numPr>
           <w:ilvl w:val="0"/>
           <w:numId w:val="2"/>
@@ -1624,6 +1653,29 @@
       <w:commentRangeEnd w:id="15"/>
       <w:r>
         <w:commentReference w:id="15"/>
+      </w:r>
+    </w:p>
+    <w:p>
+      <w:pPr>
+        <w:pStyle w:val="PargrafodaLista"/>
+        <w:numPr>
+          <w:ilvl w:val="0"/>
+          <w:numId w:val="2"/>
+        </w:numPr>
+        <w:spacing w:line="257" w:lineRule="auto"/>
+        <w:rPr>
+          <w:rFonts w:eastAsiaTheme="minorEastAsia"/>
+          <w:color w:val="000000" w:themeColor="text1"/>
+          <w:sz w:val="20"/>
+          <w:szCs w:val="20"/>
+        </w:rPr>
+      </w:pPr>
+      <w:r>
+        <w:rPr>
+          <w:rFonts w:ascii="Calibri" w:eastAsia="Calibri" w:hAnsi="Calibri" w:cs="Calibri"/>
+          <w:color w:val="000000" w:themeColor="text1"/>
+        </w:rPr>
+        <w:t>Não existe um valor máximo da reputação</w:t>
       </w:r>
     </w:p>
     <w:p>
@@ -1706,10 +1758,10 @@
     </w:p>
     <w:p>
       <w:pPr>
-        <w:pStyle w:val="ListParagraph"/>
+        <w:pStyle w:val="PargrafodaLista"/>
         <w:numPr>
           <w:ilvl w:val="0"/>
-          <w:numId w:val="1"/>
+          <w:numId w:val="46"/>
         </w:numPr>
         <w:spacing w:line="257" w:lineRule="auto"/>
         <w:jc w:val="both"/>
@@ -1735,10 +1787,10 @@
     </w:p>
     <w:p>
       <w:pPr>
-        <w:pStyle w:val="ListParagraph"/>
+        <w:pStyle w:val="PargrafodaLista"/>
         <w:numPr>
           <w:ilvl w:val="0"/>
-          <w:numId w:val="1"/>
+          <w:numId w:val="46"/>
         </w:numPr>
         <w:spacing w:line="257" w:lineRule="auto"/>
         <w:jc w:val="both"/>
@@ -1786,10 +1838,10 @@
     </w:p>
     <w:p>
       <w:pPr>
-        <w:pStyle w:val="ListParagraph"/>
+        <w:pStyle w:val="PargrafodaLista"/>
         <w:numPr>
           <w:ilvl w:val="0"/>
-          <w:numId w:val="1"/>
+          <w:numId w:val="47"/>
         </w:numPr>
         <w:spacing w:line="257" w:lineRule="auto"/>
         <w:jc w:val="both"/>
@@ -1815,10 +1867,10 @@
     </w:p>
     <w:p>
       <w:pPr>
-        <w:pStyle w:val="ListParagraph"/>
+        <w:pStyle w:val="PargrafodaLista"/>
         <w:numPr>
           <w:ilvl w:val="0"/>
-          <w:numId w:val="1"/>
+          <w:numId w:val="47"/>
         </w:numPr>
         <w:spacing w:line="257" w:lineRule="auto"/>
         <w:jc w:val="both"/>
@@ -1844,27 +1896,39 @@
     </w:p>
     <w:p>
       <w:pPr>
+        <w:pStyle w:val="PargrafodaLista"/>
         <w:spacing w:line="257" w:lineRule="auto"/>
         <w:jc w:val="both"/>
         <w:rPr>
-          <w:rFonts w:ascii="Calibri" w:eastAsia="Calibri" w:hAnsi="Calibri" w:cs="Calibri"/>
-          <w:color w:val="000000" w:themeColor="text1"/>
-        </w:rPr>
-      </w:pPr>
-      <w:r>
-        <w:rPr>
-          <w:rFonts w:ascii="Calibri" w:eastAsia="Calibri" w:hAnsi="Calibri" w:cs="Calibri"/>
-          <w:color w:val="000000" w:themeColor="text1"/>
-        </w:rPr>
+          <w:rFonts w:eastAsiaTheme="minorEastAsia"/>
+          <w:color w:val="000000" w:themeColor="text1"/>
+        </w:rPr>
+      </w:pPr>
+    </w:p>
+    <w:p>
+      <w:pPr>
+        <w:spacing w:line="257" w:lineRule="auto"/>
+        <w:jc w:val="both"/>
+        <w:rPr>
+          <w:rFonts w:ascii="Calibri" w:eastAsia="Calibri" w:hAnsi="Calibri" w:cs="Calibri"/>
+          <w:color w:val="000000" w:themeColor="text1"/>
+        </w:rPr>
+      </w:pPr>
+      <w:r>
+        <w:rPr>
+          <w:rFonts w:ascii="Calibri" w:eastAsia="Calibri" w:hAnsi="Calibri" w:cs="Calibri"/>
+          <w:color w:val="000000" w:themeColor="text1"/>
+        </w:rPr>
+        <w:lastRenderedPageBreak/>
         <w:t>Caça: podem existir várias em ambos os lados. Têm poder de ataque fraco, mas são muito rápidas</w:t>
       </w:r>
     </w:p>
     <w:p>
       <w:pPr>
-        <w:pStyle w:val="ListParagraph"/>
+        <w:pStyle w:val="PargrafodaLista"/>
         <w:numPr>
           <w:ilvl w:val="0"/>
-          <w:numId w:val="1"/>
+          <w:numId w:val="48"/>
         </w:numPr>
         <w:spacing w:line="257" w:lineRule="auto"/>
         <w:jc w:val="both"/>
@@ -1890,10 +1954,10 @@
     </w:p>
     <w:p>
       <w:pPr>
-        <w:pStyle w:val="ListParagraph"/>
+        <w:pStyle w:val="PargrafodaLista"/>
         <w:numPr>
           <w:ilvl w:val="0"/>
-          <w:numId w:val="1"/>
+          <w:numId w:val="48"/>
         </w:numPr>
         <w:spacing w:line="257" w:lineRule="auto"/>
         <w:jc w:val="both"/>
@@ -1919,7 +1983,7 @@
     </w:p>
     <w:tbl>
       <w:tblPr>
-        <w:tblStyle w:val="TableGrid"/>
+        <w:tblStyle w:val="TabelacomGrelha"/>
         <w:tblW w:w="10585" w:type="dxa"/>
         <w:jc w:val="center"/>
         <w:tblLayout w:type="fixed"/>
@@ -2016,7 +2080,7 @@
             <w:commentRangeEnd w:id="19"/>
             <w:r>
               <w:rPr>
-                <w:rStyle w:val="CommentReference"/>
+                <w:rStyle w:val="Refdecomentrio"/>
               </w:rPr>
               <w:commentReference w:id="19"/>
             </w:r>
@@ -2138,6 +2202,13 @@
                 <w:color w:val="000000" w:themeColor="text1"/>
               </w:rPr>
               <w:t>(/s</w:t>
+            </w:r>
+            <w:r>
+              <w:rPr>
+                <w:rFonts w:ascii="Calibri" w:eastAsia="Calibri" w:hAnsi="Calibri" w:cs="Calibri"/>
+                <w:color w:val="000000" w:themeColor="text1"/>
+              </w:rPr>
+              <w:t>)</w:t>
             </w:r>
           </w:p>
         </w:tc>
@@ -2828,7 +2899,7 @@
     </w:tbl>
     <w:p>
       <w:pPr>
-        <w:pStyle w:val="Caption"/>
+        <w:pStyle w:val="Legenda"/>
         <w:jc w:val="center"/>
         <w:rPr>
           <w:rFonts w:ascii="Calibri" w:eastAsia="Calibri" w:hAnsi="Calibri" w:cs="Calibri"/>
@@ -2910,11 +2981,12 @@
     </w:p>
     <w:p>
       <w:pPr>
-        <w:pStyle w:val="ListParagraph"/>
+        <w:pStyle w:val="PargrafodaLista"/>
         <w:numPr>
           <w:ilvl w:val="0"/>
           <w:numId w:val="32"/>
         </w:numPr>
+        <w:jc w:val="both"/>
         <w:rPr>
           <w:rFonts w:eastAsiaTheme="minorEastAsia"/>
           <w:b/>
@@ -2927,30 +2999,51 @@
           <w:rFonts w:ascii="Calibri" w:eastAsia="Calibri" w:hAnsi="Calibri" w:cs="Calibri"/>
           <w:b/>
           <w:bCs/>
-          <w:color w:val="000000" w:themeColor="text1"/>
-        </w:rPr>
-        <w:t>Guarda</w:t>
-      </w:r>
-      <w:r>
-        <w:rPr>
-          <w:rFonts w:ascii="Calibri" w:eastAsia="Calibri" w:hAnsi="Calibri" w:cs="Calibri"/>
-          <w:color w:val="000000" w:themeColor="text1"/>
-        </w:rPr>
-        <w:t>: guarda a posição indicada (persegue todos os adversários que entram no campo de visão, mas só se afasta enquanto o ponto de defesa está no raio de visão)</w:t>
-      </w:r>
-      <w:commentRangeStart w:id="21"/>
-      <w:commentRangeEnd w:id="21"/>
-      <w:r>
-        <w:commentReference w:id="21"/>
-      </w:r>
-    </w:p>
-    <w:p>
-      <w:pPr>
-        <w:pStyle w:val="ListParagraph"/>
+          <w:i/>
+          <w:iCs/>
+          <w:color w:val="000000" w:themeColor="text1"/>
+        </w:rPr>
+        <w:t>IDLE</w:t>
+      </w:r>
+      <w:r>
+        <w:rPr>
+          <w:rFonts w:ascii="Calibri" w:eastAsia="Calibri" w:hAnsi="Calibri" w:cs="Calibri"/>
+          <w:color w:val="000000" w:themeColor="text1"/>
+        </w:rPr>
+        <w:t xml:space="preserve">: </w:t>
+      </w:r>
+      <w:r>
+        <w:rPr>
+          <w:rFonts w:ascii="Calibri" w:eastAsia="Calibri" w:hAnsi="Calibri" w:cs="Calibri"/>
+          <w:color w:val="000000" w:themeColor="text1"/>
+        </w:rPr>
+        <w:t xml:space="preserve">quando é iniciado o jogo, cada nave apresenta este comportamento por defeito. Neste comportamento, a nave fica à espera do </w:t>
+      </w:r>
+      <w:r>
+        <w:rPr>
+          <w:rFonts w:ascii="Calibri" w:eastAsia="Calibri" w:hAnsi="Calibri" w:cs="Calibri"/>
+          <w:i/>
+          <w:iCs/>
+          <w:color w:val="000000" w:themeColor="text1"/>
+        </w:rPr>
+        <w:t>input</w:t>
+      </w:r>
+      <w:r>
+        <w:rPr>
+          <w:rFonts w:ascii="Calibri" w:eastAsia="Calibri" w:hAnsi="Calibri" w:cs="Calibri"/>
+          <w:color w:val="000000" w:themeColor="text1"/>
+        </w:rPr>
+        <w:t xml:space="preserve"> do jogador para selecionar a área do mapa que se pretende deslocar</w:t>
+      </w:r>
+    </w:p>
+    <w:p>
+      <w:pPr>
+        <w:pStyle w:val="PargrafodaLista"/>
         <w:numPr>
           <w:ilvl w:val="0"/>
           <w:numId w:val="32"/>
         </w:numPr>
+        <w:jc w:val="both"/>
         <w:rPr>
           <w:rFonts w:eastAsiaTheme="minorEastAsia"/>
           <w:b/>
@@ -2958,47 +3051,64 @@
           <w:color w:val="000000" w:themeColor="text1"/>
         </w:rPr>
       </w:pPr>
-      <w:commentRangeStart w:id="22"/>
       <w:r>
         <w:rPr>
           <w:rFonts w:ascii="Calibri" w:eastAsia="Calibri" w:hAnsi="Calibri" w:cs="Calibri"/>
           <w:b/>
           <w:bCs/>
-          <w:i/>
-          <w:iCs/>
-          <w:color w:val="000000" w:themeColor="text1"/>
-        </w:rPr>
-        <w:t>IDLE</w:t>
-      </w:r>
-      <w:r>
-        <w:rPr>
-          <w:rFonts w:ascii="Calibri" w:eastAsia="Calibri" w:hAnsi="Calibri" w:cs="Calibri"/>
-          <w:color w:val="000000" w:themeColor="text1"/>
-        </w:rPr>
-        <w:t xml:space="preserve">: </w:t>
-      </w:r>
-      <w:r>
-        <w:rPr>
-          <w:rFonts w:ascii="Calibri" w:eastAsia="Calibri" w:hAnsi="Calibri" w:cs="Calibri"/>
-          <w:color w:val="000000" w:themeColor="text1"/>
-        </w:rPr>
-        <w:t>até ser atacado, a nave fica a guardar a sua última posição</w:t>
-      </w:r>
-      <w:commentRangeEnd w:id="22"/>
-      <w:r>
-        <w:rPr>
-          <w:rStyle w:val="CommentReference"/>
-        </w:rPr>
-        <w:commentReference w:id="22"/>
-      </w:r>
-    </w:p>
-    <w:p>
-      <w:pPr>
-        <w:pStyle w:val="ListParagraph"/>
+          <w:color w:val="000000" w:themeColor="text1"/>
+        </w:rPr>
+        <w:t>Guarda</w:t>
+      </w:r>
+      <w:r>
+        <w:rPr>
+          <w:rFonts w:ascii="Calibri" w:eastAsia="Calibri" w:hAnsi="Calibri" w:cs="Calibri"/>
+          <w:color w:val="000000" w:themeColor="text1"/>
+        </w:rPr>
+        <w:t>: guarda a posição indicada (persegue todos os adversários que entram no campo de visão, mas só se afasta enquanto o ponto de defesa está no raio de visão)</w:t>
+      </w:r>
+      <w:commentRangeStart w:id="21"/>
+      <w:commentRangeEnd w:id="21"/>
+      <w:r>
+        <w:commentReference w:id="21"/>
+      </w:r>
+    </w:p>
+    <w:p>
+      <w:pPr>
+        <w:pStyle w:val="PargrafodaLista"/>
+        <w:numPr>
+          <w:ilvl w:val="1"/>
+          <w:numId w:val="32"/>
+        </w:numPr>
+        <w:jc w:val="both"/>
+        <w:rPr>
+          <w:rFonts w:eastAsiaTheme="minorEastAsia"/>
+          <w:color w:val="000000" w:themeColor="text1"/>
+        </w:rPr>
+      </w:pPr>
+      <w:r>
+        <w:rPr>
+          <w:rFonts w:ascii="Calibri" w:eastAsia="Calibri" w:hAnsi="Calibri" w:cs="Calibri"/>
+          <w:color w:val="000000" w:themeColor="text1"/>
+        </w:rPr>
+        <w:t xml:space="preserve">Na situação em que a nave encontre uma nave inimiga pelo caminho, ela pode continuar a sua trajetória, ou pela ordem (comando) do jogador, pode dizer à nave para </w:t>
+      </w:r>
+      <w:r>
+        <w:rPr>
+          <w:rFonts w:ascii="Calibri" w:eastAsia="Calibri" w:hAnsi="Calibri" w:cs="Calibri"/>
+          <w:color w:val="000000" w:themeColor="text1"/>
+        </w:rPr>
+        <w:t>recuar</w:t>
+      </w:r>
+    </w:p>
+    <w:p>
+      <w:pPr>
+        <w:pStyle w:val="PargrafodaLista"/>
         <w:numPr>
           <w:ilvl w:val="0"/>
           <w:numId w:val="32"/>
         </w:numPr>
+        <w:jc w:val="both"/>
         <w:rPr>
           <w:rFonts w:eastAsiaTheme="minorEastAsia"/>
           <w:b/>
@@ -3020,47 +3130,46 @@
           <w:rFonts w:ascii="Calibri" w:eastAsia="Calibri" w:hAnsi="Calibri" w:cs="Calibri"/>
           <w:color w:val="000000" w:themeColor="text1"/>
         </w:rPr>
-        <w:t xml:space="preserve">: se estiver a distância suficiente ao </w:t>
-      </w:r>
-      <w:commentRangeStart w:id="23"/>
-      <w:r>
-        <w:rPr>
-          <w:rFonts w:ascii="Calibri" w:eastAsia="Calibri" w:hAnsi="Calibri" w:cs="Calibri"/>
-          <w:color w:val="000000" w:themeColor="text1"/>
-        </w:rPr>
-        <w:t xml:space="preserve">jogador, o inimigo </w:t>
-      </w:r>
-      <w:commentRangeEnd w:id="23"/>
-      <w:r>
-        <w:rPr>
-          <w:rStyle w:val="CommentReference"/>
-        </w:rPr>
-        <w:commentReference w:id="23"/>
-      </w:r>
-      <w:r>
-        <w:rPr>
-          <w:rFonts w:ascii="Calibri" w:eastAsia="Calibri" w:hAnsi="Calibri" w:cs="Calibri"/>
-          <w:color w:val="000000" w:themeColor="text1"/>
-        </w:rPr>
-        <w:t xml:space="preserve">lançará um ataque </w:t>
-      </w:r>
-      <w:commentRangeStart w:id="24"/>
-      <w:commentRangeEnd w:id="24"/>
-      <w:r>
-        <w:commentReference w:id="24"/>
-      </w:r>
-    </w:p>
-    <w:p>
-      <w:pPr>
-        <w:rPr>
-          <w:rFonts w:ascii="Calibri" w:eastAsia="Calibri" w:hAnsi="Calibri" w:cs="Calibri"/>
-          <w:color w:val="000000" w:themeColor="text1"/>
-        </w:rPr>
-      </w:pPr>
-    </w:p>
-    <w:p>
-      <w:pPr>
-        <w:pStyle w:val="Heading1"/>
+        <w:t>: se estiver a distância suficiente a</w:t>
+      </w:r>
+      <w:r>
+        <w:rPr>
+          <w:rFonts w:ascii="Calibri" w:eastAsia="Calibri" w:hAnsi="Calibri" w:cs="Calibri"/>
+          <w:color w:val="000000" w:themeColor="text1"/>
+        </w:rPr>
+        <w:t xml:space="preserve"> nave em questão iniciará um </w:t>
+      </w:r>
+      <w:r>
+        <w:rPr>
+          <w:rFonts w:ascii="Calibri" w:eastAsia="Calibri" w:hAnsi="Calibri" w:cs="Calibri"/>
+          <w:color w:val="000000" w:themeColor="text1"/>
+        </w:rPr>
+        <w:t xml:space="preserve">ataque </w:t>
+      </w:r>
+      <w:commentRangeStart w:id="22"/>
+      <w:commentRangeEnd w:id="22"/>
+      <w:r>
+        <w:commentReference w:id="22"/>
+      </w:r>
+      <w:r>
+        <w:rPr>
+          <w:rFonts w:ascii="Calibri" w:eastAsia="Calibri" w:hAnsi="Calibri" w:cs="Calibri"/>
+          <w:color w:val="000000" w:themeColor="text1"/>
+        </w:rPr>
+        <w:t>ao inimigo</w:t>
+      </w:r>
+    </w:p>
+    <w:p>
+      <w:pPr>
+        <w:rPr>
+          <w:rFonts w:ascii="Calibri" w:eastAsia="Calibri" w:hAnsi="Calibri" w:cs="Calibri"/>
+          <w:color w:val="000000" w:themeColor="text1"/>
+        </w:rPr>
+      </w:pPr>
+    </w:p>
+    <w:p>
+      <w:pPr>
+        <w:pStyle w:val="Ttulo1"/>
         <w:rPr>
           <w:rFonts w:ascii="Calibri Light" w:eastAsia="Calibri Light" w:hAnsi="Calibri Light" w:cs="Calibri Light"/>
         </w:rPr>
@@ -3230,8 +3339,19 @@
           <w:rFonts w:ascii="Calibri" w:eastAsia="Calibri" w:hAnsi="Calibri" w:cs="Calibri"/>
           <w:color w:val="000000" w:themeColor="text1"/>
         </w:rPr>
+        <w:lastRenderedPageBreak/>
         <w:t>Plano e elementos de jogo são 2.5D.</w:t>
       </w:r>
+    </w:p>
+    <w:p>
+      <w:pPr>
+        <w:spacing w:line="257" w:lineRule="auto"/>
+        <w:jc w:val="both"/>
+        <w:rPr>
+          <w:rFonts w:ascii="Calibri" w:eastAsia="Calibri" w:hAnsi="Calibri" w:cs="Calibri"/>
+          <w:color w:val="000000" w:themeColor="text1"/>
+        </w:rPr>
+      </w:pPr>
     </w:p>
     <w:p>
       <w:pPr>
@@ -3245,8 +3365,8 @@
           <w:szCs w:val="24"/>
         </w:rPr>
       </w:pPr>
-      <w:commentRangeStart w:id="25"/>
-      <w:commentRangeStart w:id="26"/>
+      <w:commentRangeStart w:id="23"/>
+      <w:commentRangeStart w:id="24"/>
       <w:r>
         <w:rPr>
           <w:rFonts w:ascii="Calibri" w:eastAsia="Calibri" w:hAnsi="Calibri" w:cs="Calibri"/>
@@ -3258,19 +3378,19 @@
         </w:rPr>
         <w:t xml:space="preserve">Planeta Urdak </w:t>
       </w:r>
-      <w:commentRangeEnd w:id="25"/>
-      <w:r>
-        <w:rPr>
-          <w:rStyle w:val="CommentReference"/>
-        </w:rPr>
-        <w:commentReference w:id="25"/>
-      </w:r>
-      <w:commentRangeEnd w:id="26"/>
-      <w:r>
-        <w:rPr>
-          <w:rStyle w:val="CommentReference"/>
-        </w:rPr>
-        <w:commentReference w:id="26"/>
+      <w:commentRangeEnd w:id="23"/>
+      <w:r>
+        <w:rPr>
+          <w:rStyle w:val="Refdecomentrio"/>
+        </w:rPr>
+        <w:commentReference w:id="23"/>
+      </w:r>
+      <w:commentRangeEnd w:id="24"/>
+      <w:r>
+        <w:rPr>
+          <w:rStyle w:val="Refdecomentrio"/>
+        </w:rPr>
+        <w:commentReference w:id="24"/>
       </w:r>
     </w:p>
     <w:p>
@@ -3301,7 +3421,7 @@
           <w:szCs w:val="20"/>
         </w:rPr>
       </w:pPr>
-      <w:commentRangeStart w:id="27"/>
+      <w:commentRangeStart w:id="25"/>
       <w:r>
         <w:rPr>
           <w:rFonts w:ascii="Calibri" w:eastAsia="Calibri" w:hAnsi="Calibri" w:cs="Calibri"/>
@@ -3309,12 +3429,12 @@
         </w:rPr>
         <w:t>A progressão do nível é linear</w:t>
       </w:r>
-      <w:commentRangeEnd w:id="27"/>
-      <w:r>
-        <w:rPr>
-          <w:rStyle w:val="CommentReference"/>
-        </w:rPr>
-        <w:commentReference w:id="27"/>
+      <w:commentRangeEnd w:id="25"/>
+      <w:r>
+        <w:rPr>
+          <w:rStyle w:val="Refdecomentrio"/>
+        </w:rPr>
+        <w:commentReference w:id="25"/>
       </w:r>
       <w:r>
         <w:rPr>
@@ -3344,7 +3464,7 @@
     </w:p>
     <w:p>
       <w:pPr>
-        <w:pStyle w:val="ListParagraph"/>
+        <w:pStyle w:val="PargrafodaLista"/>
         <w:numPr>
           <w:ilvl w:val="0"/>
           <w:numId w:val="33"/>
@@ -3365,7 +3485,7 @@
     </w:p>
     <w:p>
       <w:pPr>
-        <w:pStyle w:val="ListParagraph"/>
+        <w:pStyle w:val="PargrafodaLista"/>
         <w:numPr>
           <w:ilvl w:val="0"/>
           <w:numId w:val="33"/>
@@ -3386,7 +3506,7 @@
     </w:p>
     <w:p>
       <w:pPr>
-        <w:pStyle w:val="ListParagraph"/>
+        <w:pStyle w:val="PargrafodaLista"/>
         <w:numPr>
           <w:ilvl w:val="0"/>
           <w:numId w:val="33"/>
@@ -3407,7 +3527,7 @@
     </w:p>
     <w:p>
       <w:pPr>
-        <w:pStyle w:val="Heading1"/>
+        <w:pStyle w:val="Ttulo1"/>
         <w:rPr>
           <w:rFonts w:ascii="Calibri Light" w:eastAsia="Calibri Light" w:hAnsi="Calibri Light" w:cs="Calibri Light"/>
         </w:rPr>
@@ -3461,7 +3581,7 @@
     </w:p>
     <w:p>
       <w:pPr>
-        <w:pStyle w:val="ListParagraph"/>
+        <w:pStyle w:val="PargrafodaLista"/>
         <w:numPr>
           <w:ilvl w:val="0"/>
           <w:numId w:val="27"/>
@@ -3491,7 +3611,7 @@
     </w:p>
     <w:p>
       <w:pPr>
-        <w:pStyle w:val="ListParagraph"/>
+        <w:pStyle w:val="PargrafodaLista"/>
         <w:numPr>
           <w:ilvl w:val="0"/>
           <w:numId w:val="27"/>
@@ -3518,7 +3638,7 @@
         </w:rPr>
         <w:t xml:space="preserve">: menu de opções onde vai </w:t>
       </w:r>
-      <w:commentRangeStart w:id="28"/>
+      <w:commentRangeStart w:id="26"/>
       <w:r>
         <w:rPr>
           <w:rFonts w:ascii="Calibri" w:eastAsia="Calibri" w:hAnsi="Calibri" w:cs="Calibri"/>
@@ -3526,21 +3646,28 @@
         </w:rPr>
         <w:t xml:space="preserve">poder </w:t>
       </w:r>
-      <w:commentRangeEnd w:id="28"/>
-      <w:r>
-        <w:rPr>
-          <w:rStyle w:val="CommentReference"/>
-        </w:rPr>
-        <w:commentReference w:id="28"/>
-      </w:r>
-      <w:r>
-        <w:rPr>
-          <w:rFonts w:ascii="Calibri" w:eastAsia="Calibri" w:hAnsi="Calibri" w:cs="Calibri"/>
-          <w:color w:val="000000" w:themeColor="text1"/>
-        </w:rPr>
-        <w:t xml:space="preserve">alterar a resolução, e que contém um ajustador ( </w:t>
-      </w:r>
-      <w:commentRangeStart w:id="29"/>
+      <w:commentRangeEnd w:id="26"/>
+      <w:r>
+        <w:rPr>
+          <w:rStyle w:val="Refdecomentrio"/>
+        </w:rPr>
+        <w:commentReference w:id="26"/>
+      </w:r>
+      <w:r>
+        <w:rPr>
+          <w:rFonts w:ascii="Calibri" w:eastAsia="Calibri" w:hAnsi="Calibri" w:cs="Calibri"/>
+          <w:color w:val="000000" w:themeColor="text1"/>
+        </w:rPr>
+        <w:t xml:space="preserve">alterar a resolução, e que contém um </w:t>
+      </w:r>
+      <w:commentRangeStart w:id="27"/>
+      <w:r>
+        <w:rPr>
+          <w:rFonts w:ascii="Calibri" w:eastAsia="Calibri" w:hAnsi="Calibri" w:cs="Calibri"/>
+          <w:color w:val="000000" w:themeColor="text1"/>
+        </w:rPr>
+        <w:t>ajustador(slider</w:t>
+      </w:r>
       <w:r>
         <w:rPr>
           <w:rFonts w:ascii="Calibri" w:eastAsia="Calibri" w:hAnsi="Calibri" w:cs="Calibri"/>
@@ -3548,14 +3675,14 @@
           <w:iCs/>
           <w:color w:val="000000" w:themeColor="text1"/>
         </w:rPr>
-        <w:t>slider)</w:t>
-      </w:r>
-      <w:commentRangeEnd w:id="29"/>
-      <w:r>
-        <w:rPr>
-          <w:rStyle w:val="CommentReference"/>
-        </w:rPr>
-        <w:commentReference w:id="29"/>
+        <w:t>)</w:t>
+      </w:r>
+      <w:commentRangeEnd w:id="27"/>
+      <w:r>
+        <w:rPr>
+          <w:rStyle w:val="Refdecomentrio"/>
+        </w:rPr>
+        <w:commentReference w:id="27"/>
       </w:r>
       <w:r>
         <w:rPr>
@@ -3567,7 +3694,7 @@
     </w:p>
     <w:p>
       <w:pPr>
-        <w:pStyle w:val="ListParagraph"/>
+        <w:pStyle w:val="PargrafodaLista"/>
         <w:numPr>
           <w:ilvl w:val="0"/>
           <w:numId w:val="27"/>
@@ -3623,7 +3750,7 @@
     </w:p>
     <w:p>
       <w:pPr>
-        <w:pStyle w:val="ListParagraph"/>
+        <w:pStyle w:val="PargrafodaLista"/>
         <w:numPr>
           <w:ilvl w:val="0"/>
           <w:numId w:val="30"/>
@@ -3653,7 +3780,7 @@
     </w:p>
     <w:p>
       <w:pPr>
-        <w:pStyle w:val="ListParagraph"/>
+        <w:pStyle w:val="PargrafodaLista"/>
         <w:numPr>
           <w:ilvl w:val="0"/>
           <w:numId w:val="30"/>
@@ -3683,7 +3810,7 @@
     </w:p>
     <w:p>
       <w:pPr>
-        <w:pStyle w:val="ListParagraph"/>
+        <w:pStyle w:val="PargrafodaLista"/>
         <w:numPr>
           <w:ilvl w:val="0"/>
           <w:numId w:val="30"/>
@@ -3713,7 +3840,7 @@
     </w:p>
     <w:p>
       <w:pPr>
-        <w:pStyle w:val="ListParagraph"/>
+        <w:pStyle w:val="PargrafodaLista"/>
         <w:numPr>
           <w:ilvl w:val="0"/>
           <w:numId w:val="30"/>
@@ -3759,7 +3886,7 @@
     </w:p>
     <w:p>
       <w:pPr>
-        <w:pStyle w:val="ListParagraph"/>
+        <w:pStyle w:val="PargrafodaLista"/>
         <w:numPr>
           <w:ilvl w:val="0"/>
           <w:numId w:val="29"/>
@@ -3780,7 +3907,7 @@
     </w:p>
     <w:p>
       <w:pPr>
-        <w:pStyle w:val="ListParagraph"/>
+        <w:pStyle w:val="PargrafodaLista"/>
         <w:numPr>
           <w:ilvl w:val="1"/>
           <w:numId w:val="29"/>
@@ -3810,7 +3937,7 @@
     </w:p>
     <w:p>
       <w:pPr>
-        <w:pStyle w:val="ListParagraph"/>
+        <w:pStyle w:val="PargrafodaLista"/>
         <w:numPr>
           <w:ilvl w:val="1"/>
           <w:numId w:val="29"/>
@@ -3853,7 +3980,7 @@
     </w:p>
     <w:p>
       <w:pPr>
-        <w:pStyle w:val="ListParagraph"/>
+        <w:pStyle w:val="PargrafodaLista"/>
         <w:numPr>
           <w:ilvl w:val="0"/>
           <w:numId w:val="29"/>
@@ -3890,7 +4017,7 @@
     </w:p>
     <w:p>
       <w:pPr>
-        <w:pStyle w:val="ListParagraph"/>
+        <w:pStyle w:val="PargrafodaLista"/>
         <w:numPr>
           <w:ilvl w:val="1"/>
           <w:numId w:val="29"/>
@@ -3920,7 +4047,7 @@
     </w:p>
     <w:p>
       <w:pPr>
-        <w:pStyle w:val="ListParagraph"/>
+        <w:pStyle w:val="PargrafodaLista"/>
         <w:numPr>
           <w:ilvl w:val="1"/>
           <w:numId w:val="29"/>
@@ -3952,49 +4079,65 @@
       <w:pPr>
         <w:spacing w:line="257" w:lineRule="auto"/>
         <w:rPr>
+          <w:rFonts w:eastAsiaTheme="minorEastAsia"/>
+          <w:color w:val="000000" w:themeColor="text1"/>
+        </w:rPr>
+      </w:pPr>
+    </w:p>
+    <w:p>
+      <w:pPr>
+        <w:spacing w:line="257" w:lineRule="auto"/>
+        <w:rPr>
+          <w:rFonts w:eastAsiaTheme="minorEastAsia"/>
+          <w:color w:val="000000" w:themeColor="text1"/>
+        </w:rPr>
+      </w:pPr>
+    </w:p>
+    <w:p>
+      <w:pPr>
+        <w:spacing w:line="257" w:lineRule="auto"/>
+        <w:rPr>
+          <w:rFonts w:eastAsiaTheme="minorEastAsia"/>
+          <w:color w:val="000000" w:themeColor="text1"/>
+        </w:rPr>
+      </w:pPr>
+    </w:p>
+    <w:p>
+      <w:pPr>
+        <w:spacing w:line="257" w:lineRule="auto"/>
+        <w:rPr>
           <w:rFonts w:ascii="Calibri" w:eastAsia="Calibri" w:hAnsi="Calibri" w:cs="Calibri"/>
           <w:color w:val="000000" w:themeColor="text1"/>
           <w:sz w:val="24"/>
           <w:szCs w:val="24"/>
         </w:rPr>
       </w:pPr>
-    </w:p>
-    <w:p>
-      <w:pPr>
-        <w:spacing w:line="257" w:lineRule="auto"/>
-        <w:rPr>
-          <w:rFonts w:ascii="Calibri" w:eastAsia="Calibri" w:hAnsi="Calibri" w:cs="Calibri"/>
+      <w:commentRangeStart w:id="28"/>
+      <w:commentRangeStart w:id="29"/>
+      <w:r>
+        <w:rPr>
+          <w:rFonts w:ascii="Calibri" w:eastAsia="Calibri" w:hAnsi="Calibri" w:cs="Calibri"/>
+          <w:b/>
+          <w:bCs/>
           <w:color w:val="000000" w:themeColor="text1"/>
           <w:sz w:val="24"/>
           <w:szCs w:val="24"/>
         </w:rPr>
-      </w:pPr>
-      <w:commentRangeStart w:id="30"/>
-      <w:commentRangeStart w:id="31"/>
-      <w:r>
-        <w:rPr>
-          <w:rFonts w:ascii="Calibri" w:eastAsia="Calibri" w:hAnsi="Calibri" w:cs="Calibri"/>
-          <w:b/>
-          <w:bCs/>
-          <w:color w:val="000000" w:themeColor="text1"/>
-          <w:sz w:val="24"/>
-          <w:szCs w:val="24"/>
-        </w:rPr>
         <w:t>HUD (Heads Up Display)</w:t>
       </w:r>
-      <w:commentRangeEnd w:id="30"/>
-      <w:r>
-        <w:rPr>
-          <w:rStyle w:val="CommentReference"/>
-        </w:rPr>
-        <w:commentReference w:id="30"/>
-      </w:r>
-      <w:commentRangeEnd w:id="31"/>
-      <w:r>
-        <w:rPr>
-          <w:rStyle w:val="CommentReference"/>
-        </w:rPr>
-        <w:commentReference w:id="31"/>
+      <w:commentRangeEnd w:id="28"/>
+      <w:r>
+        <w:rPr>
+          <w:rStyle w:val="Refdecomentrio"/>
+        </w:rPr>
+        <w:commentReference w:id="28"/>
+      </w:r>
+      <w:commentRangeEnd w:id="29"/>
+      <w:r>
+        <w:rPr>
+          <w:rStyle w:val="Refdecomentrio"/>
+        </w:rPr>
+        <w:commentReference w:id="29"/>
       </w:r>
     </w:p>
     <w:p>
@@ -4016,7 +4159,7 @@
     </w:p>
     <w:p>
       <w:pPr>
-        <w:pStyle w:val="ListParagraph"/>
+        <w:pStyle w:val="PargrafodaLista"/>
         <w:numPr>
           <w:ilvl w:val="0"/>
           <w:numId w:val="28"/>
@@ -4028,7 +4171,7 @@
           <w:color w:val="000000" w:themeColor="text1"/>
         </w:rPr>
       </w:pPr>
-      <w:commentRangeStart w:id="32"/>
+      <w:commentRangeStart w:id="30"/>
       <w:r>
         <w:rPr>
           <w:rFonts w:ascii="Calibri" w:eastAsia="Calibri" w:hAnsi="Calibri" w:cs="Calibri"/>
@@ -4036,12 +4179,12 @@
         </w:rPr>
         <w:t>Contador de reputação</w:t>
       </w:r>
-      <w:commentRangeEnd w:id="32"/>
-      <w:r>
-        <w:rPr>
-          <w:rStyle w:val="CommentReference"/>
-        </w:rPr>
-        <w:commentReference w:id="32"/>
+      <w:commentRangeEnd w:id="30"/>
+      <w:r>
+        <w:rPr>
+          <w:rStyle w:val="Refdecomentrio"/>
+        </w:rPr>
+        <w:commentReference w:id="30"/>
       </w:r>
       <w:r>
         <w:rPr>
@@ -4053,7 +4196,7 @@
     </w:p>
     <w:p>
       <w:pPr>
-        <w:pStyle w:val="ListParagraph"/>
+        <w:pStyle w:val="PargrafodaLista"/>
         <w:numPr>
           <w:ilvl w:val="0"/>
           <w:numId w:val="28"/>
@@ -4065,7 +4208,7 @@
           <w:color w:val="000000" w:themeColor="text1"/>
         </w:rPr>
       </w:pPr>
-      <w:commentRangeStart w:id="33"/>
+      <w:commentRangeStart w:id="31"/>
       <w:r>
         <w:rPr>
           <w:rFonts w:ascii="Calibri" w:eastAsia="Calibri" w:hAnsi="Calibri" w:cs="Calibri"/>
@@ -4073,17 +4216,17 @@
         </w:rPr>
         <w:t>Botão de construção mais naves: consoante o valor da reputação, o jogador pode construir mais naves</w:t>
       </w:r>
-      <w:commentRangeEnd w:id="33"/>
-      <w:r>
-        <w:rPr>
-          <w:rStyle w:val="CommentReference"/>
-        </w:rPr>
-        <w:commentReference w:id="33"/>
-      </w:r>
-    </w:p>
-    <w:p>
-      <w:pPr>
-        <w:pStyle w:val="ListParagraph"/>
+      <w:commentRangeEnd w:id="31"/>
+      <w:r>
+        <w:rPr>
+          <w:rStyle w:val="Refdecomentrio"/>
+        </w:rPr>
+        <w:commentReference w:id="31"/>
+      </w:r>
+    </w:p>
+    <w:p>
+      <w:pPr>
+        <w:pStyle w:val="PargrafodaLista"/>
         <w:numPr>
           <w:ilvl w:val="0"/>
           <w:numId w:val="28"/>
@@ -4105,7 +4248,7 @@
     </w:p>
     <w:p>
       <w:pPr>
-        <w:pStyle w:val="ListParagraph"/>
+        <w:pStyle w:val="PargrafodaLista"/>
         <w:numPr>
           <w:ilvl w:val="0"/>
           <w:numId w:val="28"/>
@@ -4127,7 +4270,7 @@
     </w:p>
     <w:p>
       <w:pPr>
-        <w:pStyle w:val="ListParagraph"/>
+        <w:pStyle w:val="PargrafodaLista"/>
         <w:numPr>
           <w:ilvl w:val="0"/>
           <w:numId w:val="28"/>
@@ -4149,7 +4292,7 @@
     </w:p>
     <w:p>
       <w:pPr>
-        <w:pStyle w:val="ListParagraph"/>
+        <w:pStyle w:val="PargrafodaLista"/>
         <w:numPr>
           <w:ilvl w:val="0"/>
           <w:numId w:val="28"/>
@@ -4213,7 +4356,7 @@
     </w:p>
     <w:p>
       <w:pPr>
-        <w:pStyle w:val="ListParagraph"/>
+        <w:pStyle w:val="PargrafodaLista"/>
         <w:numPr>
           <w:ilvl w:val="0"/>
           <w:numId w:val="28"/>
@@ -4230,6 +4373,27 @@
           <w:color w:val="000000" w:themeColor="text1"/>
         </w:rPr>
         <w:t>Vista da nave: consoante a nave escolhida, é apresentado no canto inferior direito, a perspetiva da nave que o jogador selecionou</w:t>
+      </w:r>
+    </w:p>
+    <w:p>
+      <w:pPr>
+        <w:pStyle w:val="PargrafodaLista"/>
+        <w:numPr>
+          <w:ilvl w:val="0"/>
+          <w:numId w:val="28"/>
+        </w:numPr>
+        <w:spacing w:line="257" w:lineRule="auto"/>
+        <w:jc w:val="both"/>
+        <w:rPr>
+          <w:color w:val="000000" w:themeColor="text1"/>
+        </w:rPr>
+      </w:pPr>
+      <w:r>
+        <w:rPr>
+          <w:rFonts w:ascii="Calibri" w:eastAsiaTheme="minorEastAsia" w:hAnsi="Calibri" w:cs="Calibri"/>
+          <w:color w:val="000000" w:themeColor="text1"/>
+        </w:rPr>
+        <w:t>Botão de menu pausa: botão que serve para parar o jogo. Funciona da mesma maneira quando o jogador pressiona o botão “ESCAPE”</w:t>
       </w:r>
     </w:p>
     <w:p>
@@ -4333,6 +4497,24 @@
     <w:p>
       <w:pPr>
         <w:spacing w:line="257" w:lineRule="auto"/>
+        <w:ind w:left="720"/>
+      </w:pPr>
+    </w:p>
+    <w:p>
+      <w:pPr>
+        <w:spacing w:line="257" w:lineRule="auto"/>
+        <w:ind w:left="720"/>
+      </w:pPr>
+    </w:p>
+    <w:p>
+      <w:pPr>
+        <w:spacing w:line="257" w:lineRule="auto"/>
+        <w:ind w:left="720"/>
+      </w:pPr>
+    </w:p>
+    <w:p>
+      <w:pPr>
+        <w:spacing w:line="257" w:lineRule="auto"/>
         <w:rPr>
           <w:rFonts w:ascii="Calibri" w:eastAsia="Calibri" w:hAnsi="Calibri" w:cs="Calibri"/>
           <w:color w:val="000000" w:themeColor="text1"/>
@@ -4451,6 +4633,7 @@
         <w:rPr>
           <w:noProof/>
         </w:rPr>
+        <w:lastRenderedPageBreak/>
         <w:drawing>
           <wp:inline distT="0" distB="0" distL="0" distR="0" wp14:anchorId="7C908459" wp14:editId="7A2D8813">
             <wp:extent cx="4476750" cy="3352800"/>
@@ -4497,6 +4680,106 @@
     <w:p>
       <w:pPr>
         <w:spacing w:line="257" w:lineRule="auto"/>
+        <w:ind w:left="720"/>
+        <w:rPr>
+          <w:rFonts w:ascii="Calibri" w:eastAsia="Calibri" w:hAnsi="Calibri" w:cs="Calibri"/>
+          <w:color w:val="000000" w:themeColor="text1"/>
+        </w:rPr>
+      </w:pPr>
+    </w:p>
+    <w:p>
+      <w:pPr>
+        <w:spacing w:line="257" w:lineRule="auto"/>
+        <w:rPr>
+          <w:rFonts w:ascii="Calibri" w:eastAsia="Calibri" w:hAnsi="Calibri" w:cs="Calibri"/>
+          <w:color w:val="000000" w:themeColor="text1"/>
+        </w:rPr>
+      </w:pPr>
+      <w:r>
+        <w:rPr>
+          <w:rFonts w:ascii="Calibri" w:eastAsia="Calibri" w:hAnsi="Calibri" w:cs="Calibri"/>
+          <w:color w:val="000000" w:themeColor="text1"/>
+        </w:rPr>
+        <w:t>Loading Screen</w:t>
+      </w:r>
+    </w:p>
+    <w:p>
+      <w:pPr>
+        <w:spacing w:line="257" w:lineRule="auto"/>
+        <w:rPr>
+          <w:rFonts w:ascii="Calibri" w:eastAsia="Calibri" w:hAnsi="Calibri" w:cs="Calibri"/>
+          <w:color w:val="000000" w:themeColor="text1"/>
+        </w:rPr>
+      </w:pPr>
+      <w:r>
+        <w:rPr>
+          <w:rFonts w:ascii="Calibri" w:eastAsia="Calibri" w:hAnsi="Calibri" w:cs="Calibri"/>
+          <w:noProof/>
+          <w:color w:val="000000" w:themeColor="text1"/>
+        </w:rPr>
+        <w:drawing>
+          <wp:inline distT="0" distB="0" distL="0" distR="0" wp14:anchorId="02892D67" wp14:editId="0852217A">
+            <wp:extent cx="5943600" cy="3651250"/>
+            <wp:effectExtent l="0" t="0" r="0" b="6350"/>
+            <wp:docPr id="3" name="Imagem 3"/>
+            <wp:cNvGraphicFramePr>
+              <a:graphicFrameLocks xmlns:a="http://schemas.openxmlformats.org/drawingml/2006/main" noChangeAspect="1"/>
+            </wp:cNvGraphicFramePr>
+            <a:graphic xmlns:a="http://schemas.openxmlformats.org/drawingml/2006/main">
+              <a:graphicData uri="http://schemas.openxmlformats.org/drawingml/2006/picture">
+                <pic:pic xmlns:pic="http://schemas.openxmlformats.org/drawingml/2006/picture">
+                  <pic:nvPicPr>
+                    <pic:cNvPr id="0" name="Picture 1"/>
+                    <pic:cNvPicPr>
+                      <a:picLocks noChangeAspect="1" noChangeArrowheads="1"/>
+                    </pic:cNvPicPr>
+                  </pic:nvPicPr>
+                  <pic:blipFill>
+                    <a:blip r:embed="rId16" cstate="print">
+                      <a:extLst>
+                        <a:ext uri="{28A0092B-C50C-407E-A947-70E740481C1C}">
+                          <a14:useLocalDpi xmlns:a14="http://schemas.microsoft.com/office/drawing/2010/main" val="0"/>
+                        </a:ext>
+                      </a:extLst>
+                    </a:blip>
+                    <a:srcRect/>
+                    <a:stretch>
+                      <a:fillRect/>
+                    </a:stretch>
+                  </pic:blipFill>
+                  <pic:spPr bwMode="auto">
+                    <a:xfrm>
+                      <a:off x="0" y="0"/>
+                      <a:ext cx="5943600" cy="3651250"/>
+                    </a:xfrm>
+                    <a:prstGeom prst="rect">
+                      <a:avLst/>
+                    </a:prstGeom>
+                    <a:noFill/>
+                    <a:ln>
+                      <a:noFill/>
+                    </a:ln>
+                  </pic:spPr>
+                </pic:pic>
+              </a:graphicData>
+            </a:graphic>
+          </wp:inline>
+        </w:drawing>
+      </w:r>
+    </w:p>
+    <w:p>
+      <w:pPr>
+        <w:spacing w:line="257" w:lineRule="auto"/>
+        <w:ind w:left="720"/>
+        <w:rPr>
+          <w:rFonts w:ascii="Calibri" w:eastAsia="Calibri" w:hAnsi="Calibri" w:cs="Calibri"/>
+          <w:color w:val="000000" w:themeColor="text1"/>
+        </w:rPr>
+      </w:pPr>
+    </w:p>
+    <w:p>
+      <w:pPr>
+        <w:spacing w:line="257" w:lineRule="auto"/>
         <w:jc w:val="center"/>
         <w:rPr>
           <w:rFonts w:ascii="Calibri" w:eastAsia="Calibri" w:hAnsi="Calibri" w:cs="Calibri"/>
@@ -4536,9 +4819,9 @@
           <w:noProof/>
         </w:rPr>
         <w:drawing>
-          <wp:inline distT="0" distB="0" distL="0" distR="0" wp14:anchorId="38A36FE9" wp14:editId="5E4A59A9">
-            <wp:extent cx="4572000" cy="1552575"/>
-            <wp:effectExtent l="0" t="0" r="0" b="0"/>
+          <wp:inline distT="0" distB="0" distL="0" distR="0" wp14:anchorId="38A36FE9" wp14:editId="152BF958">
+            <wp:extent cx="4921679" cy="1671320"/>
+            <wp:effectExtent l="0" t="0" r="0" b="5080"/>
             <wp:docPr id="398540043" name="Imagem 398540043"/>
             <wp:cNvGraphicFramePr>
               <a:graphicFrameLocks xmlns:a="http://schemas.openxmlformats.org/drawingml/2006/main" noChangeAspect="1"/>
@@ -4551,7 +4834,7 @@
                     <pic:cNvPicPr/>
                   </pic:nvPicPr>
                   <pic:blipFill>
-                    <a:blip r:embed="rId16" cstate="print">
+                    <a:blip r:embed="rId17" cstate="print">
                       <a:extLst>
                         <a:ext uri="{28A0092B-C50C-407E-A947-70E740481C1C}">
                           <a14:useLocalDpi xmlns:a14="http://schemas.microsoft.com/office/drawing/2010/main" val="0"/>
@@ -4565,7 +4848,7 @@
                   <pic:spPr>
                     <a:xfrm>
                       <a:off x="0" y="0"/>
-                      <a:ext cx="4572000" cy="1552575"/>
+                      <a:ext cx="4925868" cy="1672743"/>
                     </a:xfrm>
                     <a:prstGeom prst="rect">
                       <a:avLst/>
@@ -4577,6 +4860,56 @@
           </wp:inline>
         </w:drawing>
       </w:r>
+    </w:p>
+    <w:p>
+      <w:pPr>
+        <w:spacing w:line="257" w:lineRule="auto"/>
+        <w:ind w:left="720"/>
+        <w:rPr>
+          <w:rFonts w:ascii="Calibri" w:eastAsia="Calibri" w:hAnsi="Calibri" w:cs="Calibri"/>
+          <w:color w:val="000000" w:themeColor="text1"/>
+        </w:rPr>
+      </w:pPr>
+    </w:p>
+    <w:p>
+      <w:pPr>
+        <w:spacing w:line="257" w:lineRule="auto"/>
+        <w:ind w:left="720"/>
+        <w:rPr>
+          <w:rFonts w:ascii="Calibri" w:eastAsia="Calibri" w:hAnsi="Calibri" w:cs="Calibri"/>
+          <w:color w:val="000000" w:themeColor="text1"/>
+        </w:rPr>
+      </w:pPr>
+    </w:p>
+    <w:p>
+      <w:pPr>
+        <w:spacing w:line="257" w:lineRule="auto"/>
+        <w:ind w:left="720"/>
+        <w:rPr>
+          <w:rFonts w:ascii="Calibri" w:eastAsia="Calibri" w:hAnsi="Calibri" w:cs="Calibri"/>
+          <w:color w:val="000000" w:themeColor="text1"/>
+        </w:rPr>
+      </w:pPr>
+    </w:p>
+    <w:p>
+      <w:pPr>
+        <w:spacing w:line="257" w:lineRule="auto"/>
+        <w:ind w:left="720"/>
+        <w:rPr>
+          <w:rFonts w:ascii="Calibri" w:eastAsia="Calibri" w:hAnsi="Calibri" w:cs="Calibri"/>
+          <w:color w:val="000000" w:themeColor="text1"/>
+        </w:rPr>
+      </w:pPr>
+    </w:p>
+    <w:p>
+      <w:pPr>
+        <w:spacing w:line="257" w:lineRule="auto"/>
+        <w:ind w:left="720"/>
+        <w:rPr>
+          <w:rFonts w:ascii="Calibri" w:eastAsia="Calibri" w:hAnsi="Calibri" w:cs="Calibri"/>
+          <w:color w:val="000000" w:themeColor="text1"/>
+        </w:rPr>
+      </w:pPr>
     </w:p>
     <w:p>
       <w:pPr>
@@ -4631,81 +4964,6 @@
                 <pic:pic xmlns:pic="http://schemas.openxmlformats.org/drawingml/2006/picture">
                   <pic:nvPicPr>
                     <pic:cNvPr id="0" name="Picture 4"/>
-                    <pic:cNvPicPr/>
-                  </pic:nvPicPr>
-                  <pic:blipFill>
-                    <a:blip r:embed="rId17">
-                      <a:extLst>
-                        <a:ext uri="{28A0092B-C50C-407E-A947-70E740481C1C}">
-                          <a14:useLocalDpi xmlns:a14="http://schemas.microsoft.com/office/drawing/2010/main" val="0"/>
-                        </a:ext>
-                      </a:extLst>
-                    </a:blip>
-                    <a:stretch>
-                      <a:fillRect/>
-                    </a:stretch>
-                  </pic:blipFill>
-                  <pic:spPr>
-                    <a:xfrm>
-                      <a:off x="0" y="0"/>
-                      <a:ext cx="4572000" cy="3429000"/>
-                    </a:xfrm>
-                    <a:prstGeom prst="rect">
-                      <a:avLst/>
-                    </a:prstGeom>
-                  </pic:spPr>
-                </pic:pic>
-              </a:graphicData>
-            </a:graphic>
-          </wp:inline>
-        </w:drawing>
-      </w:r>
-    </w:p>
-    <w:p>
-      <w:pPr>
-        <w:spacing w:line="257" w:lineRule="auto"/>
-        <w:jc w:val="both"/>
-        <w:rPr>
-          <w:rFonts w:ascii="Calibri" w:eastAsia="Calibri" w:hAnsi="Calibri" w:cs="Calibri"/>
-          <w:color w:val="000000" w:themeColor="text1"/>
-        </w:rPr>
-      </w:pPr>
-      <w:r>
-        <w:rPr>
-          <w:rFonts w:ascii="Calibri" w:eastAsia="Calibri" w:hAnsi="Calibri" w:cs="Calibri"/>
-          <w:color w:val="000000" w:themeColor="text1"/>
-        </w:rPr>
-        <w:t>Menu Vitória</w:t>
-      </w:r>
-    </w:p>
-    <w:p>
-      <w:pPr>
-        <w:spacing w:line="257" w:lineRule="auto"/>
-        <w:ind w:left="720"/>
-        <w:rPr>
-          <w:rFonts w:ascii="Calibri" w:eastAsia="Calibri" w:hAnsi="Calibri" w:cs="Calibri"/>
-          <w:color w:val="000000" w:themeColor="text1"/>
-          <w:sz w:val="24"/>
-          <w:szCs w:val="24"/>
-        </w:rPr>
-      </w:pPr>
-      <w:r>
-        <w:rPr>
-          <w:noProof/>
-        </w:rPr>
-        <w:drawing>
-          <wp:inline distT="0" distB="0" distL="0" distR="0" wp14:anchorId="7DE63794" wp14:editId="5388E185">
-            <wp:extent cx="4572000" cy="3429000"/>
-            <wp:effectExtent l="0" t="0" r="0" b="0"/>
-            <wp:docPr id="5" name="Picture 5"/>
-            <wp:cNvGraphicFramePr>
-              <a:graphicFrameLocks xmlns:a="http://schemas.openxmlformats.org/drawingml/2006/main" noChangeAspect="1"/>
-            </wp:cNvGraphicFramePr>
-            <a:graphic xmlns:a="http://schemas.openxmlformats.org/drawingml/2006/main">
-              <a:graphicData uri="http://schemas.openxmlformats.org/drawingml/2006/picture">
-                <pic:pic xmlns:pic="http://schemas.openxmlformats.org/drawingml/2006/picture">
-                  <pic:nvPicPr>
-                    <pic:cNvPr id="0" name=""/>
                     <pic:cNvPicPr/>
                   </pic:nvPicPr>
                   <pic:blipFill>
@@ -4739,7 +4997,24 @@
     <w:p>
       <w:pPr>
         <w:spacing w:line="257" w:lineRule="auto"/>
-        <w:jc w:val="center"/>
+        <w:jc w:val="both"/>
+        <w:rPr>
+          <w:rFonts w:ascii="Calibri" w:eastAsia="Calibri" w:hAnsi="Calibri" w:cs="Calibri"/>
+          <w:color w:val="000000" w:themeColor="text1"/>
+        </w:rPr>
+      </w:pPr>
+      <w:r>
+        <w:rPr>
+          <w:rFonts w:ascii="Calibri" w:eastAsia="Calibri" w:hAnsi="Calibri" w:cs="Calibri"/>
+          <w:color w:val="000000" w:themeColor="text1"/>
+        </w:rPr>
+        <w:t>Menu Vitória</w:t>
+      </w:r>
+    </w:p>
+    <w:p>
+      <w:pPr>
+        <w:spacing w:line="257" w:lineRule="auto"/>
+        <w:ind w:left="720"/>
         <w:rPr>
           <w:rFonts w:ascii="Calibri" w:eastAsia="Calibri" w:hAnsi="Calibri" w:cs="Calibri"/>
           <w:color w:val="000000" w:themeColor="text1"/>
@@ -4747,6 +5022,77 @@
           <w:szCs w:val="24"/>
         </w:rPr>
       </w:pPr>
+      <w:r>
+        <w:rPr>
+          <w:noProof/>
+        </w:rPr>
+        <w:lastRenderedPageBreak/>
+        <w:drawing>
+          <wp:inline distT="0" distB="0" distL="0" distR="0" wp14:anchorId="7DE63794" wp14:editId="5388E185">
+            <wp:extent cx="4572000" cy="3429000"/>
+            <wp:effectExtent l="0" t="0" r="0" b="0"/>
+            <wp:docPr id="5" name="Picture 5"/>
+            <wp:cNvGraphicFramePr>
+              <a:graphicFrameLocks xmlns:a="http://schemas.openxmlformats.org/drawingml/2006/main" noChangeAspect="1"/>
+            </wp:cNvGraphicFramePr>
+            <a:graphic xmlns:a="http://schemas.openxmlformats.org/drawingml/2006/main">
+              <a:graphicData uri="http://schemas.openxmlformats.org/drawingml/2006/picture">
+                <pic:pic xmlns:pic="http://schemas.openxmlformats.org/drawingml/2006/picture">
+                  <pic:nvPicPr>
+                    <pic:cNvPr id="0" name=""/>
+                    <pic:cNvPicPr/>
+                  </pic:nvPicPr>
+                  <pic:blipFill>
+                    <a:blip r:embed="rId19">
+                      <a:extLst>
+                        <a:ext uri="{28A0092B-C50C-407E-A947-70E740481C1C}">
+                          <a14:useLocalDpi xmlns:a14="http://schemas.microsoft.com/office/drawing/2010/main" val="0"/>
+                        </a:ext>
+                      </a:extLst>
+                    </a:blip>
+                    <a:stretch>
+                      <a:fillRect/>
+                    </a:stretch>
+                  </pic:blipFill>
+                  <pic:spPr>
+                    <a:xfrm>
+                      <a:off x="0" y="0"/>
+                      <a:ext cx="4572000" cy="3429000"/>
+                    </a:xfrm>
+                    <a:prstGeom prst="rect">
+                      <a:avLst/>
+                    </a:prstGeom>
+                  </pic:spPr>
+                </pic:pic>
+              </a:graphicData>
+            </a:graphic>
+          </wp:inline>
+        </w:drawing>
+      </w:r>
+    </w:p>
+    <w:p>
+      <w:pPr>
+        <w:spacing w:line="257" w:lineRule="auto"/>
+        <w:jc w:val="center"/>
+        <w:rPr>
+          <w:rFonts w:ascii="Calibri" w:eastAsia="Calibri" w:hAnsi="Calibri" w:cs="Calibri"/>
+          <w:color w:val="000000" w:themeColor="text1"/>
+          <w:sz w:val="24"/>
+          <w:szCs w:val="24"/>
+        </w:rPr>
+      </w:pPr>
+    </w:p>
+    <w:p>
+      <w:pPr>
+        <w:spacing w:line="257" w:lineRule="auto"/>
+        <w:jc w:val="center"/>
+        <w:rPr>
+          <w:rFonts w:ascii="Calibri" w:eastAsia="Calibri" w:hAnsi="Calibri" w:cs="Calibri"/>
+          <w:color w:val="000000" w:themeColor="text1"/>
+          <w:sz w:val="24"/>
+          <w:szCs w:val="24"/>
+        </w:rPr>
+      </w:pPr>
     </w:p>
     <w:p>
       <w:pPr>
@@ -4767,6 +5113,7 @@
     <w:p>
       <w:pPr>
         <w:spacing w:line="257" w:lineRule="auto"/>
+        <w:jc w:val="center"/>
       </w:pPr>
       <w:r>
         <w:rPr>
@@ -4788,7 +5135,7 @@
                     <pic:cNvPicPr/>
                   </pic:nvPicPr>
                   <pic:blipFill>
-                    <a:blip r:embed="rId19">
+                    <a:blip r:embed="rId20">
                       <a:extLst>
                         <a:ext uri="{28A0092B-C50C-407E-A947-70E740481C1C}">
                           <a14:useLocalDpi xmlns:a14="http://schemas.microsoft.com/office/drawing/2010/main" val="0"/>
@@ -4837,6 +5184,7 @@
         <w:rPr>
           <w:noProof/>
         </w:rPr>
+        <w:lastRenderedPageBreak/>
         <w:drawing>
           <wp:inline distT="0" distB="0" distL="0" distR="0" wp14:anchorId="204B957D" wp14:editId="4048EFE1">
             <wp:extent cx="4572000" cy="2371725"/>
@@ -4853,7 +5201,7 @@
                     <pic:cNvPicPr/>
                   </pic:nvPicPr>
                   <pic:blipFill>
-                    <a:blip r:embed="rId20">
+                    <a:blip r:embed="rId21">
                       <a:extLst>
                         <a:ext uri="{28A0092B-C50C-407E-A947-70E740481C1C}">
                           <a14:useLocalDpi xmlns:a14="http://schemas.microsoft.com/office/drawing/2010/main" val="0"/>
@@ -4925,7 +5273,7 @@
                     <pic:cNvPicPr/>
                   </pic:nvPicPr>
                   <pic:blipFill>
-                    <a:blip r:embed="rId21">
+                    <a:blip r:embed="rId22">
                       <a:extLst>
                         <a:ext uri="{28A0092B-C50C-407E-A947-70E740481C1C}">
                           <a14:useLocalDpi xmlns:a14="http://schemas.microsoft.com/office/drawing/2010/main" val="0"/>
@@ -4979,6 +5327,18 @@
     <w:p>
       <w:pPr>
         <w:spacing w:line="257" w:lineRule="auto"/>
+        <w:jc w:val="center"/>
+        <w:rPr>
+          <w:rFonts w:ascii="Calibri" w:eastAsia="Calibri" w:hAnsi="Calibri" w:cs="Calibri"/>
+          <w:color w:val="000000" w:themeColor="text1"/>
+          <w:sz w:val="24"/>
+          <w:szCs w:val="24"/>
+        </w:rPr>
+      </w:pPr>
+    </w:p>
+    <w:p>
+      <w:pPr>
+        <w:spacing w:line="257" w:lineRule="auto"/>
         <w:rPr>
           <w:rFonts w:ascii="Calibri" w:eastAsia="Calibri" w:hAnsi="Calibri" w:cs="Calibri"/>
           <w:b/>
@@ -5033,7 +5393,7 @@
     </w:p>
     <w:p>
       <w:pPr>
-        <w:pStyle w:val="Heading1"/>
+        <w:pStyle w:val="Ttulo1"/>
         <w:rPr>
           <w:rFonts w:ascii="Calibri Light" w:eastAsia="Calibri Light" w:hAnsi="Calibri Light" w:cs="Calibri Light"/>
         </w:rPr>
@@ -5073,7 +5433,7 @@
           <w:color w:val="000000" w:themeColor="text1"/>
         </w:rPr>
       </w:pPr>
-      <w:commentRangeStart w:id="34"/>
+      <w:commentRangeStart w:id="32"/>
       <w:r>
         <w:rPr>
           <w:rFonts w:ascii="Calibri" w:eastAsia="Calibri" w:hAnsi="Calibri" w:cs="Calibri"/>
@@ -5095,17 +5455,17 @@
         </w:rPr>
         <w:t>:</w:t>
       </w:r>
-      <w:commentRangeEnd w:id="34"/>
-      <w:r>
-        <w:rPr>
-          <w:rStyle w:val="CommentReference"/>
-        </w:rPr>
-        <w:commentReference w:id="34"/>
+      <w:commentRangeEnd w:id="32"/>
+      <w:r>
+        <w:rPr>
+          <w:rStyle w:val="Refdecomentrio"/>
+        </w:rPr>
+        <w:commentReference w:id="32"/>
       </w:r>
     </w:p>
     <w:tbl>
       <w:tblPr>
-        <w:tblStyle w:val="TableGrid"/>
+        <w:tblStyle w:val="TabelacomGrelha"/>
         <w:tblW w:w="0" w:type="auto"/>
         <w:tblLayout w:type="fixed"/>
         <w:tblLook w:val="04A0" w:firstRow="1" w:lastRow="0" w:firstColumn="1" w:lastColumn="0" w:noHBand="0" w:noVBand="1"/>
@@ -5193,13 +5553,13 @@
                 <w:rFonts w:ascii="Calibri" w:eastAsia="Calibri" w:hAnsi="Calibri" w:cs="Calibri"/>
               </w:rPr>
             </w:pPr>
-            <w:commentRangeStart w:id="35"/>
-            <w:commentRangeEnd w:id="35"/>
+            <w:commentRangeStart w:id="33"/>
+            <w:commentRangeEnd w:id="33"/>
             <w:r>
               <w:rPr>
-                <w:rStyle w:val="CommentReference"/>
-              </w:rPr>
-              <w:commentReference w:id="35"/>
+                <w:rStyle w:val="Refdecomentrio"/>
+              </w:rPr>
+              <w:commentReference w:id="33"/>
             </w:r>
             <w:r>
               <w:rPr>
@@ -5241,13 +5601,13 @@
                 <w:rFonts w:ascii="Calibri" w:eastAsia="Calibri" w:hAnsi="Calibri" w:cs="Calibri"/>
               </w:rPr>
             </w:pPr>
-            <w:commentRangeStart w:id="36"/>
-            <w:commentRangeEnd w:id="36"/>
+            <w:commentRangeStart w:id="34"/>
+            <w:commentRangeEnd w:id="34"/>
             <w:r>
               <w:rPr>
-                <w:rStyle w:val="CommentReference"/>
-              </w:rPr>
-              <w:commentReference w:id="36"/>
+                <w:rStyle w:val="Refdecomentrio"/>
+              </w:rPr>
+              <w:commentReference w:id="34"/>
             </w:r>
             <w:r>
               <w:rPr>
@@ -5274,7 +5634,15 @@
               <w:rPr>
                 <w:rFonts w:ascii="Calibri" w:eastAsia="Calibri" w:hAnsi="Calibri" w:cs="Calibri"/>
               </w:rPr>
-              <w:t>Seleção do botão de quit game</w:t>
+              <w:t xml:space="preserve">Seleção do botão de </w:t>
+            </w:r>
+            <w:r>
+              <w:rPr>
+                <w:rFonts w:ascii="Calibri" w:eastAsia="Calibri" w:hAnsi="Calibri" w:cs="Calibri"/>
+                <w:i/>
+                <w:iCs/>
+              </w:rPr>
+              <w:t>quit game</w:t>
             </w:r>
           </w:p>
         </w:tc>
@@ -5289,13 +5657,13 @@
                 <w:rFonts w:ascii="Calibri" w:eastAsia="Calibri" w:hAnsi="Calibri" w:cs="Calibri"/>
               </w:rPr>
             </w:pPr>
-            <w:commentRangeStart w:id="37"/>
-            <w:commentRangeEnd w:id="37"/>
+            <w:commentRangeStart w:id="35"/>
+            <w:commentRangeEnd w:id="35"/>
             <w:r>
               <w:rPr>
-                <w:rStyle w:val="CommentReference"/>
-              </w:rPr>
-              <w:commentReference w:id="37"/>
+                <w:rStyle w:val="Refdecomentrio"/>
+              </w:rPr>
+              <w:commentReference w:id="35"/>
             </w:r>
             <w:r>
               <w:rPr>
@@ -5337,13 +5705,13 @@
                 <w:rFonts w:ascii="Calibri" w:eastAsia="Calibri" w:hAnsi="Calibri" w:cs="Calibri"/>
               </w:rPr>
             </w:pPr>
-            <w:commentRangeStart w:id="38"/>
-            <w:commentRangeEnd w:id="38"/>
+            <w:commentRangeStart w:id="36"/>
+            <w:commentRangeEnd w:id="36"/>
             <w:r>
               <w:rPr>
-                <w:rStyle w:val="CommentReference"/>
-              </w:rPr>
-              <w:commentReference w:id="38"/>
+                <w:rStyle w:val="Refdecomentrio"/>
+              </w:rPr>
+              <w:commentReference w:id="36"/>
             </w:r>
             <w:r>
               <w:rPr>
@@ -5370,6 +5738,7 @@
               <w:rPr>
                 <w:rFonts w:ascii="Calibri" w:eastAsia="Calibri" w:hAnsi="Calibri" w:cs="Calibri"/>
               </w:rPr>
+              <w:lastRenderedPageBreak/>
               <w:t xml:space="preserve">Seleção do nível </w:t>
             </w:r>
           </w:p>
@@ -5385,13 +5754,13 @@
                 <w:rFonts w:ascii="Calibri" w:eastAsia="Calibri" w:hAnsi="Calibri" w:cs="Calibri"/>
               </w:rPr>
             </w:pPr>
-            <w:commentRangeStart w:id="39"/>
-            <w:commentRangeEnd w:id="39"/>
+            <w:commentRangeStart w:id="37"/>
+            <w:commentRangeEnd w:id="37"/>
             <w:r>
               <w:rPr>
-                <w:rStyle w:val="CommentReference"/>
-              </w:rPr>
-              <w:commentReference w:id="39"/>
+                <w:rStyle w:val="Refdecomentrio"/>
+              </w:rPr>
+              <w:commentReference w:id="37"/>
             </w:r>
             <w:r>
               <w:rPr>
@@ -5856,7 +6225,7 @@
         </w:rPr>
         <w:t xml:space="preserve">A música deve ser composta de faixas para secções de combate. </w:t>
       </w:r>
-      <w:commentRangeStart w:id="40"/>
+      <w:commentRangeStart w:id="38"/>
       <w:r>
         <w:rPr>
           <w:rFonts w:ascii="Calibri" w:eastAsia="Calibri" w:hAnsi="Calibri" w:cs="Calibri"/>
@@ -5864,19 +6233,19 @@
         </w:rPr>
         <w:t>A música deverá ser algo energético.</w:t>
       </w:r>
-      <w:commentRangeEnd w:id="40"/>
-      <w:r>
-        <w:commentReference w:id="40"/>
-      </w:r>
-    </w:p>
-    <w:p>
-      <w:pPr>
-        <w:rPr>
-          <w:rFonts w:ascii="Calibri" w:eastAsia="Calibri" w:hAnsi="Calibri" w:cs="Calibri"/>
-          <w:color w:val="000000" w:themeColor="text1"/>
-        </w:rPr>
-      </w:pPr>
-      <w:commentRangeStart w:id="41"/>
+      <w:commentRangeEnd w:id="38"/>
+      <w:r>
+        <w:commentReference w:id="38"/>
+      </w:r>
+    </w:p>
+    <w:p>
+      <w:pPr>
+        <w:rPr>
+          <w:rFonts w:ascii="Calibri" w:eastAsia="Calibri" w:hAnsi="Calibri" w:cs="Calibri"/>
+          <w:color w:val="000000" w:themeColor="text1"/>
+        </w:rPr>
+      </w:pPr>
+      <w:commentRangeStart w:id="39"/>
       <w:r>
         <w:rPr>
           <w:rFonts w:ascii="Calibri" w:eastAsia="Calibri" w:hAnsi="Calibri" w:cs="Calibri"/>
@@ -5884,12 +6253,12 @@
         </w:rPr>
         <w:t>O menu inicial também deve ter uma faixa de música, sendo algo o</w:t>
       </w:r>
-      <w:commentRangeEnd w:id="41"/>
-      <w:r>
-        <w:rPr>
-          <w:rStyle w:val="CommentReference"/>
-        </w:rPr>
-        <w:commentReference w:id="41"/>
+      <w:commentRangeEnd w:id="39"/>
+      <w:r>
+        <w:rPr>
+          <w:rStyle w:val="Refdecomentrio"/>
+        </w:rPr>
+        <w:commentReference w:id="39"/>
       </w:r>
       <w:r>
         <w:rPr>
@@ -5913,7 +6282,7 @@
     </w:p>
     <w:p>
       <w:pPr>
-        <w:pStyle w:val="Heading1"/>
+        <w:pStyle w:val="Ttulo1"/>
         <w:rPr>
           <w:rFonts w:ascii="Calibri Light" w:eastAsia="Calibri Light" w:hAnsi="Calibri Light" w:cs="Calibri Light"/>
         </w:rPr>
@@ -5968,7 +6337,7 @@
     </w:p>
     <w:p>
       <w:pPr>
-        <w:pStyle w:val="ListParagraph"/>
+        <w:pStyle w:val="PargrafodaLista"/>
         <w:numPr>
           <w:ilvl w:val="0"/>
           <w:numId w:val="25"/>
@@ -6031,7 +6400,7 @@
     </w:p>
     <w:p>
       <w:pPr>
-        <w:pStyle w:val="ListParagraph"/>
+        <w:pStyle w:val="PargrafodaLista"/>
         <w:numPr>
           <w:ilvl w:val="0"/>
           <w:numId w:val="26"/>
@@ -6127,7 +6496,7 @@
     </w:p>
     <w:p>
       <w:pPr>
-        <w:pStyle w:val="Heading1"/>
+        <w:pStyle w:val="Ttulo1"/>
         <w:rPr>
           <w:rFonts w:ascii="Calibri Light" w:eastAsia="Calibri Light" w:hAnsi="Calibri Light" w:cs="Calibri Light"/>
         </w:rPr>
@@ -6136,6 +6505,7 @@
         <w:rPr>
           <w:rFonts w:ascii="Calibri Light" w:eastAsia="Calibri Light" w:hAnsi="Calibri Light" w:cs="Calibri Light"/>
         </w:rPr>
+        <w:lastRenderedPageBreak/>
         <w:t>Ideias a considerar:</w:t>
       </w:r>
     </w:p>
@@ -6151,7 +6521,7 @@
     </w:p>
     <w:p>
       <w:pPr>
-        <w:pStyle w:val="ListParagraph"/>
+        <w:pStyle w:val="PargrafodaLista"/>
         <w:numPr>
           <w:ilvl w:val="0"/>
           <w:numId w:val="43"/>
@@ -6202,7 +6572,7 @@
     </w:p>
     <w:p>
       <w:pPr>
-        <w:pStyle w:val="ListParagraph"/>
+        <w:pStyle w:val="PargrafodaLista"/>
         <w:numPr>
           <w:ilvl w:val="0"/>
           <w:numId w:val="24"/>
@@ -6226,7 +6596,7 @@
     </w:p>
     <w:p>
       <w:pPr>
-        <w:pStyle w:val="ListParagraph"/>
+        <w:pStyle w:val="PargrafodaLista"/>
         <w:numPr>
           <w:ilvl w:val="0"/>
           <w:numId w:val="24"/>
@@ -6282,7 +6652,7 @@
     </w:p>
     <w:p>
       <w:pPr>
-        <w:pStyle w:val="ListParagraph"/>
+        <w:pStyle w:val="PargrafodaLista"/>
         <w:numPr>
           <w:ilvl w:val="0"/>
           <w:numId w:val="34"/>
@@ -6304,7 +6674,7 @@
     </w:p>
     <w:p>
       <w:pPr>
-        <w:pStyle w:val="ListParagraph"/>
+        <w:pStyle w:val="PargrafodaLista"/>
         <w:numPr>
           <w:ilvl w:val="0"/>
           <w:numId w:val="34"/>
@@ -6400,7 +6770,7 @@
                     <pic:cNvPicPr/>
                   </pic:nvPicPr>
                   <pic:blipFill>
-                    <a:blip r:embed="rId22" cstate="print">
+                    <a:blip r:embed="rId23" cstate="print">
                       <a:extLst>
                         <a:ext uri="{28A0092B-C50C-407E-A947-70E740481C1C}">
                           <a14:useLocalDpi xmlns:a14="http://schemas.microsoft.com/office/drawing/2010/main" val="0"/>
@@ -6454,12 +6824,13 @@
           <w:rFonts w:ascii="Calibri" w:eastAsia="Calibri" w:hAnsi="Calibri" w:cs="Calibri"/>
           <w:color w:val="000000" w:themeColor="text1"/>
         </w:rPr>
+        <w:lastRenderedPageBreak/>
         <w:t>Formações militares:</w:t>
       </w:r>
     </w:p>
     <w:p>
       <w:pPr>
-        <w:pStyle w:val="ListParagraph"/>
+        <w:pStyle w:val="PargrafodaLista"/>
         <w:numPr>
           <w:ilvl w:val="0"/>
           <w:numId w:val="4"/>
@@ -6497,7 +6868,7 @@
 
 <file path=word/comments.xml><?xml version="1.0" encoding="utf-8"?>
 <w:comments xmlns:wpc="http://schemas.microsoft.com/office/word/2010/wordprocessingCanvas" xmlns:cx="http://schemas.microsoft.com/office/drawing/2014/chartex" xmlns:cx1="http://schemas.microsoft.com/office/drawing/2015/9/8/chartex" xmlns:cx2="http://schemas.microsoft.com/office/drawing/2015/10/21/chartex" xmlns:cx3="http://schemas.microsoft.com/office/drawing/2016/5/9/chartex" xmlns:cx4="http://schemas.microsoft.com/office/drawing/2016/5/10/chartex" xmlns:cx5="http://schemas.microsoft.com/office/drawing/2016/5/11/chartex" xmlns:cx6="http://schemas.microsoft.com/office/drawing/2016/5/12/chartex" xmlns:cx7="http://schemas.microsoft.com/office/drawing/2016/5/13/chartex" xmlns:cx8="http://schemas.microsoft.com/office/drawing/2016/5/14/chartex" xmlns:mc="http://schemas.openxmlformats.org/markup-compatibility/2006" xmlns:aink="http://schemas.microsoft.com/office/drawing/2016/ink" xmlns:am3d="http://schemas.microsoft.com/office/drawing/2017/model3d" xmlns:o="urn:schemas-microsoft-com:office:office" xmlns:r="http://schemas.openxmlformats.org/officeDocument/2006/relationships" xmlns:m="http://schemas.openxmlformats.org/officeDocument/2006/math" xmlns:v="urn:schemas-microsoft-com:vml" xmlns:wp14="http://schemas.microsoft.com/office/word/2010/wordprocessingDrawing" xmlns:wp="http://schemas.openxmlformats.org/drawingml/2006/wordprocessingDrawing" xmlns:w10="urn:schemas-microsoft-com:office:word" xmlns:w="http://schemas.openxmlformats.org/wordprocessingml/2006/main" xmlns:w14="http://schemas.microsoft.com/office/word/2010/wordml" xmlns:w15="http://schemas.microsoft.com/office/word/2012/wordml" xmlns:w16cex="http://schemas.microsoft.com/office/word/2018/wordml/cex" xmlns:w16cid="http://schemas.microsoft.com/office/word/2016/wordml/cid" xmlns:w16="http://schemas.microsoft.com/office/word/2018/wordml" xmlns:w16sdtdh="http://schemas.microsoft.com/office/word/2020/wordml/sdtdatahash" xmlns:w16se="http://schemas.microsoft.com/office/word/2015/wordml/symex" xmlns:wpg="http://schemas.microsoft.com/office/word/2010/wordprocessingGroup" xmlns:wpi="http://schemas.microsoft.com/office/word/2010/wordprocessingInk" xmlns:wne="http://schemas.microsoft.com/office/word/2006/wordml" xmlns:wps="http://schemas.microsoft.com/office/word/2010/wordprocessingShape" mc:Ignorable="w14 w15 w16se w16cid w16 w16cex w16sdtdh wp14">
-  <w:comment w:id="0" w:author="Helder Bastos" w:date="2022-03-28T05:51:00Z" w:initials="HB">
+  <w:comment w:id="0" w:author="Helder Bastos" w:date="2022-03-28T13:51:00Z" w:initials="HB">
     <w:p>
       <w:r>
         <w:t>Ou seja, os seres humanos são parasitas em busca de recursos no Universo (atendendo a que já esgotaram os do planeta terra) e agora têm de combater outros parasitas, mas estes novos parasitas são piores que os parasitas humanos pois para além de parasitarem, pretendem aniquilar.</w:t>
@@ -6520,7 +6891,7 @@
       </w:r>
     </w:p>
   </w:comment>
-  <w:comment w:id="1" w:author="Helder Bastos" w:date="2022-03-28T05:52:00Z" w:initials="HB">
+  <w:comment w:id="1" w:author="Helder Bastos" w:date="2022-03-28T13:52:00Z" w:initials="HB">
     <w:p>
       <w:r>
         <w:t>O objetivo não é apenas derrotar a nave mãe?</w:t>
@@ -6530,14 +6901,14 @@
       </w:r>
     </w:p>
   </w:comment>
-  <w:comment w:id="2" w:author="Diogo Lopes" w:date="2022-03-31T15:02:00Z" w:initials="DL">
-    <w:p>
-      <w:pPr>
-        <w:pStyle w:val="CommentText"/>
-      </w:pPr>
-      <w:r>
-        <w:rPr>
-          <w:rStyle w:val="CommentReference"/>
+  <w:comment w:id="2" w:author="Diogo Lopes" w:date="2022-03-31T23:02:00Z" w:initials="DL">
+    <w:p>
+      <w:pPr>
+        <w:pStyle w:val="Textodecomentrio"/>
+      </w:pPr>
+      <w:r>
+        <w:rPr>
+          <w:rStyle w:val="Refdecomentrio"/>
         </w:rPr>
         <w:annotationRef/>
       </w:r>
@@ -6554,7 +6925,7 @@
     </w:p>
     <w:p>
       <w:pPr>
-        <w:pStyle w:val="CommentText"/>
+        <w:pStyle w:val="Textodecomentrio"/>
       </w:pPr>
       <w:r>
         <w:t xml:space="preserve">- a selecção </w:t>
@@ -6577,7 +6948,7 @@
     </w:p>
     <w:p>
       <w:pPr>
-        <w:pStyle w:val="CommentText"/>
+        <w:pStyle w:val="Textodecomentrio"/>
       </w:pPr>
       <w:r>
         <w:t xml:space="preserve">- </w:t>
@@ -6602,7 +6973,7 @@
       </w:r>
     </w:p>
   </w:comment>
-  <w:comment w:id="3" w:author="Helder Bastos" w:date="2022-03-28T05:52:00Z" w:initials="HB">
+  <w:comment w:id="3" w:author="Helder Bastos" w:date="2022-03-28T13:52:00Z" w:initials="HB">
     <w:p>
       <w:r>
         <w:t>ou selecionar mais do que uma nave?</w:t>
@@ -6612,7 +6983,7 @@
       </w:r>
     </w:p>
   </w:comment>
-  <w:comment w:id="4" w:author="Helder Bastos" w:date="2022-03-28T05:53:00Z" w:initials="HB">
+  <w:comment w:id="4" w:author="Helder Bastos" w:date="2022-03-28T13:53:00Z" w:initials="HB">
     <w:p>
       <w:r>
         <w:t>Já agora, não dava para fazer todas estas interações: selecionar um, selecionar vários e movimentar, apenas com o clique esquerdo? E, quem sabe, tornar este jogo compatível com tablets pelo tipo de interação?</w:t>
@@ -6625,14 +6996,14 @@
       </w:r>
     </w:p>
   </w:comment>
-  <w:comment w:id="5" w:author="Diogo Lopes" w:date="2022-03-31T15:10:00Z" w:initials="DL">
-    <w:p>
-      <w:pPr>
-        <w:pStyle w:val="CommentText"/>
-      </w:pPr>
-      <w:r>
-        <w:rPr>
-          <w:rStyle w:val="CommentReference"/>
+  <w:comment w:id="5" w:author="Diogo Lopes" w:date="2022-03-31T23:10:00Z" w:initials="DL">
+    <w:p>
+      <w:pPr>
+        <w:pStyle w:val="Textodecomentrio"/>
+      </w:pPr>
+      <w:r>
+        <w:rPr>
+          <w:rStyle w:val="Refdecomentrio"/>
         </w:rPr>
         <w:annotationRef/>
       </w:r>
@@ -6650,7 +7021,7 @@
       </w:r>
     </w:p>
   </w:comment>
-  <w:comment w:id="6" w:author="Helder Bastos" w:date="2022-03-28T05:55:00Z" w:initials="HB">
+  <w:comment w:id="6" w:author="Helder Bastos" w:date="2022-03-28T13:55:00Z" w:initials="HB">
     <w:p>
       <w:r>
         <w:t>mas começa com alguma nave?</w:t>
@@ -6660,14 +7031,14 @@
       </w:r>
     </w:p>
   </w:comment>
-  <w:comment w:id="7" w:author="Diogo Lopes" w:date="2022-03-31T15:28:00Z" w:initials="DL">
-    <w:p>
-      <w:pPr>
-        <w:pStyle w:val="CommentText"/>
-      </w:pPr>
-      <w:r>
-        <w:rPr>
-          <w:rStyle w:val="CommentReference"/>
+  <w:comment w:id="7" w:author="Diogo Lopes" w:date="2022-03-31T23:28:00Z" w:initials="DL">
+    <w:p>
+      <w:pPr>
+        <w:pStyle w:val="Textodecomentrio"/>
+      </w:pPr>
+      <w:r>
+        <w:rPr>
+          <w:rStyle w:val="Refdecomentrio"/>
         </w:rPr>
         <w:annotationRef/>
       </w:r>
@@ -6679,7 +7050,7 @@
       </w:r>
     </w:p>
   </w:comment>
-  <w:comment w:id="8" w:author="Helder Bastos" w:date="2022-03-28T06:02:00Z" w:initials="HB">
+  <w:comment w:id="8" w:author="Helder Bastos" w:date="2022-03-28T14:02:00Z" w:initials="HB">
     <w:p>
       <w:r>
         <w:t xml:space="preserve">Uma apenas? ou o </w:t>
@@ -6702,7 +7073,7 @@
       </w:r>
     </w:p>
   </w:comment>
-  <w:comment w:id="9" w:author="Helder Bastos" w:date="2022-03-28T06:03:00Z" w:initials="HB">
+  <w:comment w:id="9" w:author="Helder Bastos" w:date="2022-03-28T14:03:00Z" w:initials="HB">
     <w:p>
       <w:r>
         <w:t>Ou então poderá ser aleatório mas de acordo com a reputação?! Senão... de que serve a reputação?</w:t>
@@ -6716,7 +7087,7 @@
     </w:p>
     <w:p/>
   </w:comment>
-  <w:comment w:id="10" w:author="LUIS CARLOS SEMEDO DA FONSECA" w:date="2022-03-29T11:11:00Z" w:initials="LF">
+  <w:comment w:id="10" w:author="LUIS CARLOS SEMEDO DA FONSECA" w:date="2022-03-29T19:11:00Z" w:initials="LF">
     <w:p>
       <w:r>
         <w:t>Justificar o tempo de batalha</w:t>
@@ -6729,14 +7100,14 @@
       </w:r>
     </w:p>
   </w:comment>
-  <w:comment w:id="11" w:author="Diogo Lopes" w:date="2022-03-31T15:23:00Z" w:initials="DL">
-    <w:p>
-      <w:pPr>
-        <w:pStyle w:val="CommentText"/>
-      </w:pPr>
-      <w:r>
-        <w:rPr>
-          <w:rStyle w:val="CommentReference"/>
+  <w:comment w:id="11" w:author="Diogo Lopes" w:date="2022-03-31T23:23:00Z" w:initials="DL">
+    <w:p>
+      <w:pPr>
+        <w:pStyle w:val="Textodecomentrio"/>
+      </w:pPr>
+      <w:r>
+        <w:rPr>
+          <w:rStyle w:val="Refdecomentrio"/>
         </w:rPr>
         <w:annotationRef/>
       </w:r>
@@ -6760,14 +7131,14 @@
       </w:r>
     </w:p>
   </w:comment>
-  <w:comment w:id="12" w:author="Diogo Lopes" w:date="2022-03-31T15:27:00Z" w:initials="DL">
-    <w:p>
-      <w:pPr>
-        <w:pStyle w:val="CommentText"/>
-      </w:pPr>
-      <w:r>
-        <w:rPr>
-          <w:rStyle w:val="CommentReference"/>
+  <w:comment w:id="12" w:author="Diogo Lopes" w:date="2022-03-31T23:27:00Z" w:initials="DL">
+    <w:p>
+      <w:pPr>
+        <w:pStyle w:val="Textodecomentrio"/>
+      </w:pPr>
+      <w:r>
+        <w:rPr>
+          <w:rStyle w:val="Refdecomentrio"/>
         </w:rPr>
         <w:annotationRef/>
       </w:r>
@@ -6779,14 +7150,14 @@
       </w:r>
     </w:p>
   </w:comment>
-  <w:comment w:id="13" w:author="Diogo Lopes" w:date="2022-03-31T15:14:00Z" w:initials="DL">
-    <w:p>
-      <w:pPr>
-        <w:pStyle w:val="CommentText"/>
-      </w:pPr>
-      <w:r>
-        <w:rPr>
-          <w:rStyle w:val="CommentReference"/>
+  <w:comment w:id="13" w:author="Diogo Lopes" w:date="2022-03-31T23:14:00Z" w:initials="DL">
+    <w:p>
+      <w:pPr>
+        <w:pStyle w:val="Textodecomentrio"/>
+      </w:pPr>
+      <w:r>
+        <w:rPr>
+          <w:rStyle w:val="Refdecomentrio"/>
         </w:rPr>
         <w:annotationRef/>
       </w:r>
@@ -6795,7 +7166,7 @@
       </w:r>
     </w:p>
   </w:comment>
-  <w:comment w:id="14" w:author="LUIS CARLOS SEMEDO DA FONSECA" w:date="2022-04-02T07:33:00Z" w:initials="LF">
+  <w:comment w:id="14" w:author="LUIS CARLOS SEMEDO DA FONSECA" w:date="2022-04-02T15:33:00Z" w:initials="LF">
     <w:p>
       <w:r>
         <w:t>Explicar na próxima meeting</w:t>
@@ -6805,7 +7176,7 @@
       </w:r>
     </w:p>
   </w:comment>
-  <w:comment w:id="15" w:author="Diogo Lopes" w:date="2022-03-31T15:30:00Z" w:initials="DL">
+  <w:comment w:id="15" w:author="Diogo Lopes" w:date="2022-03-31T23:30:00Z" w:initials="DL">
     <w:p>
       <w:r>
         <w:t>colocar isto na explicação da reputação, não me parece que faça sentido estar ´numa secção por si só</w:t>
@@ -6818,14 +7189,14 @@
       </w:r>
     </w:p>
   </w:comment>
-  <w:comment w:id="16" w:author="Diogo Lopes" w:date="2022-03-31T15:31:00Z" w:initials="DL">
-    <w:p>
-      <w:pPr>
-        <w:pStyle w:val="CommentText"/>
-      </w:pPr>
-      <w:r>
-        <w:rPr>
-          <w:rStyle w:val="CommentReference"/>
+  <w:comment w:id="16" w:author="Diogo Lopes" w:date="2022-03-31T23:31:00Z" w:initials="DL">
+    <w:p>
+      <w:pPr>
+        <w:pStyle w:val="Textodecomentrio"/>
+      </w:pPr>
+      <w:r>
+        <w:rPr>
+          <w:rStyle w:val="Refdecomentrio"/>
         </w:rPr>
         <w:annotationRef/>
       </w:r>
@@ -6840,7 +7211,7 @@
       </w:r>
     </w:p>
   </w:comment>
-  <w:comment w:id="17" w:author="LUIS CARLOS SEMEDO DA FONSECA" w:date="2022-04-02T07:35:00Z" w:initials="LF">
+  <w:comment w:id="17" w:author="LUIS CARLOS SEMEDO DA FONSECA" w:date="2022-04-02T15:35:00Z" w:initials="LF">
     <w:p>
       <w:r>
         <w:t>Nao</w:t>
@@ -6850,7 +7221,7 @@
       </w:r>
     </w:p>
   </w:comment>
-  <w:comment w:id="18" w:author="Diogo Lopes" w:date="2022-03-31T15:32:00Z" w:initials="DL">
+  <w:comment w:id="18" w:author="Diogo Lopes" w:date="2022-03-31T23:32:00Z" w:initials="DL">
     <w:p>
       <w:r>
         <w:t>Recomendo colocarem aqui os pontos fortes e fracos em forma textual. A tabela deveria ser mais usada para valores</w:t>
@@ -6869,20 +7240,20 @@
       </w:r>
       <w:r>
         <w:rPr>
-          <w:rStyle w:val="CommentReference"/>
+          <w:rStyle w:val="Refdecomentrio"/>
         </w:rPr>
         <w:annotationRef/>
       </w:r>
     </w:p>
   </w:comment>
-  <w:comment w:id="19" w:author="Diogo Lopes" w:date="2022-03-31T15:34:00Z" w:initials="DL">
-    <w:p>
-      <w:pPr>
-        <w:pStyle w:val="CommentText"/>
-      </w:pPr>
-      <w:r>
-        <w:rPr>
-          <w:rStyle w:val="CommentReference"/>
+  <w:comment w:id="19" w:author="Diogo Lopes" w:date="2022-03-31T23:34:00Z" w:initials="DL">
+    <w:p>
+      <w:pPr>
+        <w:pStyle w:val="Textodecomentrio"/>
+      </w:pPr>
+      <w:r>
+        <w:rPr>
+          <w:rStyle w:val="Refdecomentrio"/>
         </w:rPr>
         <w:annotationRef/>
       </w:r>
@@ -6894,20 +7265,20 @@
       </w:r>
       <w:r>
         <w:rPr>
-          <w:rStyle w:val="CommentReference"/>
+          <w:rStyle w:val="Refdecomentrio"/>
         </w:rPr>
         <w:annotationRef/>
       </w:r>
     </w:p>
   </w:comment>
-  <w:comment w:id="20" w:author="Diogo Lopes" w:date="2022-03-31T15:21:00Z" w:initials="DL">
-    <w:p>
-      <w:pPr>
-        <w:pStyle w:val="CommentText"/>
-      </w:pPr>
-      <w:r>
-        <w:rPr>
-          <w:rStyle w:val="CommentReference"/>
+  <w:comment w:id="20" w:author="Diogo Lopes" w:date="2022-03-31T23:21:00Z" w:initials="DL">
+    <w:p>
+      <w:pPr>
+        <w:pStyle w:val="Textodecomentrio"/>
+      </w:pPr>
+      <w:r>
+        <w:rPr>
+          <w:rStyle w:val="Refdecomentrio"/>
         </w:rPr>
         <w:annotationRef/>
       </w:r>
@@ -6943,7 +7314,7 @@
       </w:r>
     </w:p>
   </w:comment>
-  <w:comment w:id="21" w:author="Helder Bastos" w:date="2022-03-28T06:13:00Z" w:initials="HB">
+  <w:comment w:id="21" w:author="Helder Bastos" w:date="2022-03-28T14:13:00Z" w:initials="HB">
     <w:p>
       <w:r>
         <w:t>O vosso ambiente vai ter FOW?! Não está definido em lado nenhum</w:t>
@@ -6953,397 +7324,337 @@
       </w:r>
     </w:p>
   </w:comment>
-  <w:comment w:id="22" w:author="Diogo Lopes" w:date="2022-03-31T15:38:00Z" w:initials="DL">
-    <w:p>
-      <w:pPr>
-        <w:pStyle w:val="CommentText"/>
-      </w:pPr>
-      <w:r>
-        <w:rPr>
-          <w:rStyle w:val="CommentReference"/>
-        </w:rPr>
+  <w:comment w:id="22" w:author="Helder Bastos" w:date="2022-03-28T14:14:00Z" w:initials="HB">
+    <w:p>
+      <w:r>
+        <w:t>Como é que o jogador vai determinar este tipo de comportamentos?</w:t>
+      </w:r>
+      <w:r>
         <w:annotationRef/>
       </w:r>
-      <w:r>
-        <w:t xml:space="preserve">Explicar melhor este comportamento. Está vago o suficiente para poder querer dizer muita coisa. </w:t>
-      </w:r>
-      <w:r>
-        <w:t>A nave só reage se for atacada?</w:t>
-      </w:r>
-      <w:r>
-        <w:t xml:space="preserve"> Se fica a guardar a última posição, como é que é diferente do comportamento de Guarda? </w:t>
+    </w:p>
+  </w:comment>
+  <w:comment w:id="23" w:author="Diogo Lopes" w:date="2022-03-31T23:45:00Z" w:initials="DL">
+    <w:p>
+      <w:pPr>
+        <w:pStyle w:val="Textodecomentrio"/>
+      </w:pPr>
+      <w:r>
+        <w:rPr>
+          <w:rStyle w:val="Refdecomentrio"/>
+        </w:rPr>
+        <w:annotationRef/>
+      </w:r>
+      <w:r>
+        <w:t>Assumo que o plano é eventualmente caracterizar outros planetas?</w:t>
       </w:r>
       <w:r>
         <w:br/>
-        <w:t>Depois arranjaremos um nome em português quando se perceber o que realmente querem</w:t>
-      </w:r>
-      <w:r>
-        <w:rPr>
-          <w:rStyle w:val="CommentReference"/>
+      </w:r>
+    </w:p>
+  </w:comment>
+  <w:comment w:id="24" w:author="LUIS CARLOS SEMEDO DA FONSECA" w:date="2022-04-02T16:07:00Z" w:initials="LF">
+    <w:p>
+      <w:pPr>
+        <w:pStyle w:val="Textodecomentrio"/>
+      </w:pPr>
+      <w:r>
+        <w:t>Sim</w:t>
+      </w:r>
+      <w:r>
+        <w:rPr>
+          <w:rStyle w:val="Refdecomentrio"/>
         </w:rPr>
         <w:annotationRef/>
       </w:r>
     </w:p>
   </w:comment>
-  <w:comment w:id="23" w:author="Diogo Lopes" w:date="2022-03-31T15:41:00Z" w:initials="DL">
-    <w:p>
-      <w:pPr>
-        <w:pStyle w:val="CommentText"/>
-      </w:pPr>
-      <w:r>
-        <w:rPr>
-          <w:rStyle w:val="CommentReference"/>
+  <w:comment w:id="25" w:author="Diogo Lopes" w:date="2022-03-31T23:45:00Z" w:initials="DL">
+    <w:p>
+      <w:pPr>
+        <w:pStyle w:val="Textodecomentrio"/>
+      </w:pPr>
+      <w:r>
+        <w:rPr>
+          <w:rStyle w:val="Refdecomentrio"/>
         </w:rPr>
         <w:annotationRef/>
       </w:r>
       <w:r>
-        <w:t>Especificam aqui jogador e inimigo</w:t>
-      </w:r>
-      <w:r>
-        <w:t xml:space="preserve">, mas isto não se aplica a todas as naves? </w:t>
-      </w:r>
-      <w:r>
-        <w:t>Sugiro reconstruir esta frase para que o comportamento se centre na nave como sujeito</w:t>
-      </w:r>
-      <w:r>
-        <w:rPr>
-          <w:rStyle w:val="CommentReference"/>
+        <w:rPr>
+          <w:rStyle w:val="Refdecomentrio"/>
+        </w:rPr>
+        <w:t xml:space="preserve">Quando dizem “linear” querem dizer que só existe um caminho para derrotar a nave mãe ou que </w:t>
+      </w:r>
+      <w:r>
+        <w:rPr>
+          <w:rStyle w:val="Refdecomentrio"/>
+        </w:rPr>
+        <w:t>a área de jogo é limitada a uma terreno quadrado (como tradicionalmente em jogos de estratégia)?</w:t>
+      </w:r>
+      <w:r>
+        <w:rPr>
+          <w:rStyle w:val="Refdecomentrio"/>
         </w:rPr>
         <w:annotationRef/>
       </w:r>
     </w:p>
   </w:comment>
-  <w:comment w:id="24" w:author="Helder Bastos" w:date="2022-03-28T06:14:00Z" w:initials="HB">
-    <w:p>
-      <w:r>
-        <w:t>Como é que o jogador vai determinar este tipo de comportamentos?</w:t>
-      </w:r>
-      <w:r>
+  <w:comment w:id="26" w:author="Diogo Lopes" w:date="2022-03-31T23:47:00Z" w:initials="DL">
+    <w:p>
+      <w:pPr>
+        <w:pStyle w:val="Textodecomentrio"/>
+      </w:pPr>
+      <w:r>
+        <w:rPr>
+          <w:rStyle w:val="Refdecomentrio"/>
+        </w:rPr>
         <w:annotationRef/>
       </w:r>
+      <w:r>
+        <w:t>poder</w:t>
+      </w:r>
+      <w:r>
+        <w:rPr>
+          <w:rStyle w:val="Refdecomentrio"/>
+        </w:rPr>
+        <w:annotationRef/>
+      </w:r>
     </w:p>
   </w:comment>
-  <w:comment w:id="25" w:author="Diogo Lopes" w:date="2022-03-31T15:45:00Z" w:initials="DL">
-    <w:p>
-      <w:pPr>
-        <w:pStyle w:val="CommentText"/>
-      </w:pPr>
-      <w:r>
-        <w:rPr>
-          <w:rStyle w:val="CommentReference"/>
+  <w:comment w:id="27" w:author="Diogo Lopes" w:date="2022-03-31T23:47:00Z" w:initials="DL">
+    <w:p>
+      <w:pPr>
+        <w:pStyle w:val="Textodecomentrio"/>
+      </w:pPr>
+      <w:r>
+        <w:rPr>
+          <w:rStyle w:val="Refdecomentrio"/>
         </w:rPr>
         <w:annotationRef/>
       </w:r>
       <w:r>
-        <w:t>Assumo que o plano é eventualmente caracterizar outros planetas?</w:t>
-      </w:r>
-      <w:r>
-        <w:br/>
+        <w:t>ajustador?</w:t>
+      </w:r>
+      <w:r>
+        <w:rPr>
+          <w:rStyle w:val="Refdecomentrio"/>
+        </w:rPr>
+        <w:annotationRef/>
       </w:r>
     </w:p>
   </w:comment>
-  <w:comment w:id="26" w:author="LUIS CARLOS SEMEDO DA FONSECA" w:date="2022-04-02T08:07:00Z" w:initials="LF">
-    <w:p>
-      <w:pPr>
-        <w:pStyle w:val="CommentText"/>
-      </w:pPr>
-      <w:r>
-        <w:t>Sim</w:t>
-      </w:r>
-      <w:r>
-        <w:rPr>
-          <w:rStyle w:val="CommentReference"/>
+  <w:comment w:id="28" w:author="Diogo Lopes" w:date="2022-04-01T00:02:00Z" w:initials="DL">
+    <w:p>
+      <w:pPr>
+        <w:pStyle w:val="Textodecomentrio"/>
+      </w:pPr>
+      <w:r>
+        <w:rPr>
+          <w:rStyle w:val="Refdecomentrio"/>
         </w:rPr>
         <w:annotationRef/>
       </w:r>
+      <w:r>
+        <w:t>Provavelmente falta um botão para aceder ao menu através do rato</w:t>
+      </w:r>
     </w:p>
   </w:comment>
-  <w:comment w:id="27" w:author="Diogo Lopes" w:date="2022-03-31T15:45:00Z" w:initials="DL">
-    <w:p>
-      <w:pPr>
-        <w:pStyle w:val="CommentText"/>
-      </w:pPr>
-      <w:r>
-        <w:rPr>
-          <w:rStyle w:val="CommentReference"/>
+  <w:comment w:id="29" w:author="LUIS CARLOS SEMEDO DA FONSECA" w:date="2022-04-02T16:11:00Z" w:initials="LF">
+    <w:p>
+      <w:pPr>
+        <w:pStyle w:val="Textodecomentrio"/>
+      </w:pPr>
+      <w:r>
+        <w:t>Não</w:t>
+      </w:r>
+      <w:r>
+        <w:rPr>
+          <w:rStyle w:val="Refdecomentrio"/>
         </w:rPr>
         <w:annotationRef/>
       </w:r>
-      <w:r>
-        <w:rPr>
-          <w:rStyle w:val="CommentReference"/>
-        </w:rPr>
-        <w:t xml:space="preserve">Quando dizem “linear” querem dizer que só existe um caminho para derrotar a nave mãe ou que </w:t>
-      </w:r>
-      <w:r>
-        <w:rPr>
-          <w:rStyle w:val="CommentReference"/>
-        </w:rPr>
-        <w:t>a área de jogo é limitada a uma terreno quadrado (como tradicionalmente em jogos de estratégia)?</w:t>
-      </w:r>
-      <w:r>
-        <w:rPr>
-          <w:rStyle w:val="CommentReference"/>
+    </w:p>
+  </w:comment>
+  <w:comment w:id="30" w:author="Diogo Lopes" w:date="2022-03-31T23:49:00Z" w:initials="DL">
+    <w:p>
+      <w:pPr>
+        <w:pStyle w:val="Textodecomentrio"/>
+      </w:pPr>
+      <w:r>
+        <w:rPr>
+          <w:rStyle w:val="Refdecomentrio"/>
         </w:rPr>
         <w:annotationRef/>
       </w:r>
+      <w:r>
+        <w:t>Eu já só lhe chamaria contador de reputação</w:t>
+      </w:r>
+      <w:r>
+        <w:rPr>
+          <w:rStyle w:val="Refdecomentrio"/>
+        </w:rPr>
+        <w:annotationRef/>
+      </w:r>
     </w:p>
   </w:comment>
-  <w:comment w:id="28" w:author="Diogo Lopes" w:date="2022-03-31T15:47:00Z" w:initials="DL">
-    <w:p>
-      <w:pPr>
-        <w:pStyle w:val="CommentText"/>
-      </w:pPr>
-      <w:r>
-        <w:rPr>
-          <w:rStyle w:val="CommentReference"/>
+  <w:comment w:id="31" w:author="Diogo Lopes" w:date="2022-03-31T23:49:00Z" w:initials="DL">
+    <w:p>
+      <w:pPr>
+        <w:pStyle w:val="Textodecomentrio"/>
+      </w:pPr>
+      <w:r>
+        <w:rPr>
+          <w:rStyle w:val="Refdecomentrio"/>
         </w:rPr>
         <w:annotationRef/>
       </w:r>
       <w:r>
-        <w:t>poder</w:t>
-      </w:r>
-      <w:r>
-        <w:rPr>
-          <w:rStyle w:val="CommentReference"/>
+        <w:t xml:space="preserve">Creio que querem dizer que estarão disponíveis botões </w:t>
+      </w:r>
+      <w:r>
+        <w:t>para construir mais naves.</w:t>
+      </w:r>
+      <w:r>
+        <w:t xml:space="preserve"> A informação do custo deveria ser mostrada de alguma forma. Opcionalmente, talvez também as características</w:t>
+      </w:r>
+      <w:r>
+        <w:t xml:space="preserve"> da nave.</w:t>
+      </w:r>
+      <w:r>
+        <w:rPr>
+          <w:rStyle w:val="Refdecomentrio"/>
         </w:rPr>
         <w:annotationRef/>
       </w:r>
     </w:p>
   </w:comment>
-  <w:comment w:id="29" w:author="Diogo Lopes" w:date="2022-03-31T15:47:00Z" w:initials="DL">
-    <w:p>
-      <w:pPr>
-        <w:pStyle w:val="CommentText"/>
-      </w:pPr>
-      <w:r>
-        <w:rPr>
-          <w:rStyle w:val="CommentReference"/>
+  <w:comment w:id="32" w:author="Diogo Lopes" w:date="2022-04-01T00:00:00Z" w:initials="DL">
+    <w:p>
+      <w:pPr>
+        <w:pStyle w:val="Textodecomentrio"/>
+      </w:pPr>
+      <w:r>
+        <w:rPr>
+          <w:rStyle w:val="Refdecomentrio"/>
         </w:rPr>
         <w:annotationRef/>
       </w:r>
       <w:r>
-        <w:t>ajustador?</w:t>
-      </w:r>
-      <w:r>
-        <w:rPr>
-          <w:rStyle w:val="CommentReference"/>
+        <w:t>Existem sons para a UI?</w:t>
+      </w:r>
+      <w:r>
+        <w:rPr>
+          <w:rStyle w:val="Refdecomentrio"/>
         </w:rPr>
         <w:annotationRef/>
       </w:r>
     </w:p>
   </w:comment>
-  <w:comment w:id="30" w:author="Diogo Lopes" w:date="2022-03-31T16:02:00Z" w:initials="DL">
-    <w:p>
-      <w:pPr>
-        <w:pStyle w:val="CommentText"/>
-      </w:pPr>
-      <w:r>
-        <w:rPr>
-          <w:rStyle w:val="CommentReference"/>
-        </w:rPr>
+  <w:comment w:id="33" w:author="Helder Bastos" w:date="2022-03-28T14:16:00Z" w:initials="HB">
+    <w:p>
+      <w:r>
+        <w:t>Estes sons parecem-me interessantes mas se eu tiver 60 naves de cada lado (120) serão 120 reatores a movimentar?!</w:t>
+      </w:r>
+      <w:r>
         <w:annotationRef/>
       </w:r>
       <w:r>
-        <w:t>Provavelmente falta um botão para aceder ao menu através do rato</w:t>
+        <w:annotationRef/>
       </w:r>
     </w:p>
   </w:comment>
-  <w:comment w:id="31" w:author="LUIS CARLOS SEMEDO DA FONSECA" w:date="2022-04-02T08:11:00Z" w:initials="LF">
-    <w:p>
-      <w:pPr>
-        <w:pStyle w:val="CommentText"/>
-      </w:pPr>
-      <w:r>
-        <w:t>Não</w:t>
-      </w:r>
-      <w:r>
-        <w:rPr>
-          <w:rStyle w:val="CommentReference"/>
+  <w:comment w:id="34" w:author="Helder Bastos" w:date="2022-03-28T14:16:00Z" w:initials="HB">
+    <w:p>
+      <w:pPr>
+        <w:pStyle w:val="Textodecomentrio"/>
+      </w:pPr>
+      <w:r>
+        <w:t>Estes sons parecem-me interessantes mas se eu tiver 60 naves de cada lado (120) serão 120 reatores a movimentar?!</w:t>
+      </w:r>
+      <w:r>
+        <w:rPr>
+          <w:rStyle w:val="Refdecomentrio"/>
         </w:rPr>
         <w:annotationRef/>
       </w:r>
     </w:p>
   </w:comment>
-  <w:comment w:id="32" w:author="Diogo Lopes" w:date="2022-03-31T15:49:00Z" w:initials="DL">
-    <w:p>
-      <w:pPr>
-        <w:pStyle w:val="CommentText"/>
-      </w:pPr>
-      <w:r>
-        <w:rPr>
-          <w:rStyle w:val="CommentReference"/>
+  <w:comment w:id="35" w:author="Helder Bastos" w:date="2022-03-28T14:16:00Z" w:initials="HB">
+    <w:p>
+      <w:pPr>
+        <w:pStyle w:val="Textodecomentrio"/>
+      </w:pPr>
+      <w:r>
+        <w:t>Estes sons parecem-me interessantes mas se eu tiver 60 naves de cada lado (120) serão 120 reatores a movimentar?!</w:t>
+      </w:r>
+      <w:r>
+        <w:rPr>
+          <w:rStyle w:val="Refdecomentrio"/>
         </w:rPr>
         <w:annotationRef/>
       </w:r>
-      <w:r>
-        <w:t>Eu já só lhe chamaria contador de reputação</w:t>
-      </w:r>
-      <w:r>
-        <w:rPr>
-          <w:rStyle w:val="CommentReference"/>
+    </w:p>
+  </w:comment>
+  <w:comment w:id="36" w:author="Helder Bastos" w:date="2022-03-28T14:16:00Z" w:initials="HB">
+    <w:p>
+      <w:pPr>
+        <w:pStyle w:val="Textodecomentrio"/>
+      </w:pPr>
+      <w:r>
+        <w:t>Estes sons parecem-me interessantes mas se eu tiver 60 naves de cada lado (120) serão 120 reatores a movimentar?!</w:t>
+      </w:r>
+      <w:r>
+        <w:rPr>
+          <w:rStyle w:val="Refdecomentrio"/>
         </w:rPr>
         <w:annotationRef/>
       </w:r>
     </w:p>
   </w:comment>
-  <w:comment w:id="33" w:author="Diogo Lopes" w:date="2022-03-31T15:49:00Z" w:initials="DL">
-    <w:p>
-      <w:pPr>
-        <w:pStyle w:val="CommentText"/>
-      </w:pPr>
-      <w:r>
-        <w:rPr>
-          <w:rStyle w:val="CommentReference"/>
+  <w:comment w:id="37" w:author="Helder Bastos" w:date="2022-03-28T14:16:00Z" w:initials="HB">
+    <w:p>
+      <w:pPr>
+        <w:pStyle w:val="Textodecomentrio"/>
+      </w:pPr>
+      <w:r>
+        <w:t>Estes sons parecem-me interessantes mas se eu tiver 60 naves de cada lado (120) serão 120 reatores a movimentar?!</w:t>
+      </w:r>
+      <w:r>
+        <w:rPr>
+          <w:rStyle w:val="Refdecomentrio"/>
         </w:rPr>
         <w:annotationRef/>
       </w:r>
-      <w:r>
-        <w:t xml:space="preserve">Creio que querem dizer que estarão disponíveis botões </w:t>
-      </w:r>
-      <w:r>
-        <w:t>para construir mais naves.</w:t>
-      </w:r>
-      <w:r>
-        <w:t xml:space="preserve"> A informação do custo deveria ser mostrada de alguma forma. Opcionalmente, talvez também as características</w:t>
-      </w:r>
-      <w:r>
-        <w:t xml:space="preserve"> da nave.</w:t>
-      </w:r>
-      <w:r>
-        <w:rPr>
-          <w:rStyle w:val="CommentReference"/>
-        </w:rPr>
+    </w:p>
+  </w:comment>
+  <w:comment w:id="38" w:author="Helder Bastos" w:date="2022-03-28T14:17:00Z" w:initials="HB">
+    <w:p>
+      <w:r>
+        <w:t>Esta frase também "deverá ser para ficar" em português correto</w:t>
+      </w:r>
+      <w:r>
         <w:annotationRef/>
       </w:r>
     </w:p>
   </w:comment>
-  <w:comment w:id="34" w:author="Diogo Lopes" w:date="2022-03-31T16:00:00Z" w:initials="DL">
-    <w:p>
-      <w:pPr>
-        <w:pStyle w:val="CommentText"/>
-      </w:pPr>
-      <w:r>
-        <w:rPr>
-          <w:rStyle w:val="CommentReference"/>
+  <w:comment w:id="39" w:author="Diogo Lopes" w:date="2022-04-01T00:01:00Z" w:initials="DL">
+    <w:p>
+      <w:pPr>
+        <w:pStyle w:val="Textodecomentrio"/>
+      </w:pPr>
+      <w:r>
+        <w:rPr>
+          <w:rStyle w:val="Refdecomentrio"/>
         </w:rPr>
         <w:annotationRef/>
       </w:r>
       <w:r>
-        <w:t>Existem sons para a UI?</w:t>
-      </w:r>
-      <w:r>
-        <w:rPr>
-          <w:rStyle w:val="CommentReference"/>
-        </w:rPr>
-        <w:annotationRef/>
-      </w:r>
-    </w:p>
-  </w:comment>
-  <w:comment w:id="35" w:author="Helder Bastos" w:date="2022-03-28T06:16:00Z" w:initials="HB">
-    <w:p>
-      <w:r>
-        <w:t>Estes sons parecem-me interessantes mas se eu tiver 60 naves de cada lado (120) serão 120 reatores a movimentar?!</w:t>
-      </w:r>
-      <w:r>
-        <w:annotationRef/>
-      </w:r>
-      <w:r>
-        <w:annotationRef/>
-      </w:r>
-    </w:p>
-  </w:comment>
-  <w:comment w:id="36" w:author="Helder Bastos" w:date="2022-03-28T06:16:00Z" w:initials="HB">
-    <w:p>
-      <w:pPr>
-        <w:pStyle w:val="CommentText"/>
-      </w:pPr>
-      <w:r>
-        <w:t>Estes sons parecem-me interessantes mas se eu tiver 60 naves de cada lado (120) serão 120 reatores a movimentar?!</w:t>
-      </w:r>
-      <w:r>
-        <w:rPr>
-          <w:rStyle w:val="CommentReference"/>
-        </w:rPr>
-        <w:annotationRef/>
-      </w:r>
-    </w:p>
-  </w:comment>
-  <w:comment w:id="37" w:author="Helder Bastos" w:date="2022-03-28T06:16:00Z" w:initials="HB">
-    <w:p>
-      <w:pPr>
-        <w:pStyle w:val="CommentText"/>
-      </w:pPr>
-      <w:r>
-        <w:t>Estes sons parecem-me interessantes mas se eu tiver 60 naves de cada lado (120) serão 120 reatores a movimentar?!</w:t>
-      </w:r>
-      <w:r>
-        <w:rPr>
-          <w:rStyle w:val="CommentReference"/>
-        </w:rPr>
-        <w:annotationRef/>
-      </w:r>
-    </w:p>
-  </w:comment>
-  <w:comment w:id="38" w:author="Helder Bastos" w:date="2022-03-28T06:16:00Z" w:initials="HB">
-    <w:p>
-      <w:pPr>
-        <w:pStyle w:val="CommentText"/>
-      </w:pPr>
-      <w:r>
-        <w:t>Estes sons parecem-me interessantes mas se eu tiver 60 naves de cada lado (120) serão 120 reatores a movimentar?!</w:t>
-      </w:r>
-      <w:r>
-        <w:rPr>
-          <w:rStyle w:val="CommentReference"/>
-        </w:rPr>
-        <w:annotationRef/>
-      </w:r>
-    </w:p>
-  </w:comment>
-  <w:comment w:id="39" w:author="Helder Bastos" w:date="2022-03-28T06:16:00Z" w:initials="HB">
-    <w:p>
-      <w:pPr>
-        <w:pStyle w:val="CommentText"/>
-      </w:pPr>
-      <w:r>
-        <w:t>Estes sons parecem-me interessantes mas se eu tiver 60 naves de cada lado (120) serão 120 reatores a movimentar?!</w:t>
-      </w:r>
-      <w:r>
-        <w:rPr>
-          <w:rStyle w:val="CommentReference"/>
-        </w:rPr>
-        <w:annotationRef/>
-      </w:r>
-    </w:p>
-  </w:comment>
-  <w:comment w:id="40" w:author="Helder Bastos" w:date="2022-03-28T06:17:00Z" w:initials="HB">
-    <w:p>
-      <w:r>
-        <w:t>Esta frase também "deverá ser para ficar" em português correto</w:t>
-      </w:r>
-      <w:r>
-        <w:annotationRef/>
-      </w:r>
-    </w:p>
-  </w:comment>
-  <w:comment w:id="41" w:author="Diogo Lopes" w:date="2022-03-31T16:01:00Z" w:initials="DL">
-    <w:p>
-      <w:pPr>
-        <w:pStyle w:val="CommentText"/>
-      </w:pPr>
-      <w:r>
-        <w:rPr>
-          <w:rStyle w:val="CommentReference"/>
-        </w:rPr>
-        <w:annotationRef/>
-      </w:r>
-      <w:r>
         <w:t>Qual o estilo de música neste caso?</w:t>
       </w:r>
       <w:r>
         <w:rPr>
-          <w:rStyle w:val="CommentReference"/>
+          <w:rStyle w:val="Refdecomentrio"/>
         </w:rPr>
         <w:annotationRef/>
       </w:r>
@@ -7367,25 +7678,23 @@
   <w15:commentEx w15:paraId="138CACD1" w15:paraIdParent="437ABABD" w15:done="1"/>
   <w15:commentEx w15:paraId="6ACC9F3E" w15:done="1"/>
   <w15:commentEx w15:paraId="2039F0DE" w15:done="1"/>
-  <w15:commentEx w15:paraId="3187B7F6" w15:done="0"/>
-  <w15:commentEx w15:paraId="510ACE04" w15:paraIdParent="3187B7F6" w15:done="0"/>
+  <w15:commentEx w15:paraId="3187B7F6" w15:done="1"/>
+  <w15:commentEx w15:paraId="510ACE04" w15:paraIdParent="3187B7F6" w15:done="1"/>
   <w15:commentEx w15:paraId="2FBADA2E" w15:done="1"/>
-  <w15:commentEx w15:paraId="250E921A" w15:done="0"/>
-  <w15:commentEx w15:paraId="0586B8EB" w15:paraIdParent="250E921A" w15:done="0"/>
+  <w15:commentEx w15:paraId="250E921A" w15:done="1"/>
+  <w15:commentEx w15:paraId="0586B8EB" w15:paraIdParent="250E921A" w15:done="1"/>
   <w15:commentEx w15:paraId="0B09B293" w15:done="1"/>
   <w15:commentEx w15:paraId="3AA13AF1" w15:done="1"/>
   <w15:commentEx w15:paraId="0F1238D1" w15:done="1"/>
   <w15:commentEx w15:paraId="0398FE8E" w15:done="1"/>
-  <w15:commentEx w15:paraId="7D26B8CD" w15:done="1"/>
-  <w15:commentEx w15:paraId="665A75D7" w15:done="1"/>
   <w15:commentEx w15:paraId="1438EACD" w15:done="1"/>
-  <w15:commentEx w15:paraId="4998DDA7" w15:done="0"/>
-  <w15:commentEx w15:paraId="14BE0532" w15:paraIdParent="4998DDA7" w15:done="0"/>
+  <w15:commentEx w15:paraId="4998DDA7" w15:done="1"/>
+  <w15:commentEx w15:paraId="14BE0532" w15:paraIdParent="4998DDA7" w15:done="1"/>
   <w15:commentEx w15:paraId="75E89AFC" w15:done="1"/>
   <w15:commentEx w15:paraId="0A496DB2" w15:done="1"/>
   <w15:commentEx w15:paraId="2A917B2F" w15:done="1"/>
-  <w15:commentEx w15:paraId="0F3ED64A" w15:done="0"/>
-  <w15:commentEx w15:paraId="7839107A" w15:paraIdParent="0F3ED64A" w15:done="0"/>
+  <w15:commentEx w15:paraId="0F3ED64A" w15:done="1"/>
+  <w15:commentEx w15:paraId="7839107A" w15:paraIdParent="0F3ED64A" w15:done="1"/>
   <w15:commentEx w15:paraId="223FFD06" w15:done="1"/>
   <w15:commentEx w15:paraId="2756E9FC" w15:done="1"/>
   <w15:commentEx w15:paraId="07A8FB1C" w15:done="1"/>
@@ -7423,8 +7732,6 @@
   <w16cex:commentExtensible w16cex:durableId="25F0B904" w16cex:dateUtc="2022-03-31T22:34:00Z"/>
   <w16cex:commentExtensible w16cex:durableId="25F0B5EF" w16cex:dateUtc="2022-03-31T22:21:00Z"/>
   <w16cex:commentExtensible w16cex:durableId="723778A3" w16cex:dateUtc="2022-03-28T13:13:00Z"/>
-  <w16cex:commentExtensible w16cex:durableId="25F0B9E0" w16cex:dateUtc="2022-03-31T22:38:00Z"/>
-  <w16cex:commentExtensible w16cex:durableId="25F0BAA8" w16cex:dateUtc="2022-03-31T22:41:00Z"/>
   <w16cex:commentExtensible w16cex:durableId="68180593" w16cex:dateUtc="2022-03-28T13:14:00Z"/>
   <w16cex:commentExtensible w16cex:durableId="25F0BB81" w16cex:dateUtc="2022-03-31T22:45:00Z"/>
   <w16cex:commentExtensible w16cex:durableId="085EB04A" w16cex:dateUtc="2022-04-02T15:07:00Z"/>
@@ -7470,8 +7777,6 @@
   <w16cid:commentId w16cid:paraId="3AA13AF1" w16cid:durableId="25F0B904"/>
   <w16cid:commentId w16cid:paraId="0F1238D1" w16cid:durableId="25F0B5EF"/>
   <w16cid:commentId w16cid:paraId="0398FE8E" w16cid:durableId="723778A3"/>
-  <w16cid:commentId w16cid:paraId="7D26B8CD" w16cid:durableId="25F0B9E0"/>
-  <w16cid:commentId w16cid:paraId="665A75D7" w16cid:durableId="25F0BAA8"/>
   <w16cid:commentId w16cid:paraId="1438EACD" w16cid:durableId="68180593"/>
   <w16cid:commentId w16cid:paraId="4998DDA7" w16cid:durableId="25F0BB81"/>
   <w16cid:commentId w16cid:paraId="14BE0532" w16cid:durableId="085EB04A"/>
@@ -7557,11 +7862,11 @@
   <w:footnote w:id="2">
     <w:p>
       <w:pPr>
-        <w:pStyle w:val="FootnoteText"/>
-      </w:pPr>
-      <w:r>
-        <w:rPr>
-          <w:rStyle w:val="FootnoteReference"/>
+        <w:pStyle w:val="Textodenotaderodap"/>
+      </w:pPr>
+      <w:r>
+        <w:rPr>
+          <w:rStyle w:val="Refdenotaderodap"/>
         </w:rPr>
         <w:footnoteRef/>
       </w:r>
@@ -7712,6 +8017,95 @@
 <file path=word/numbering.xml><?xml version="1.0" encoding="utf-8"?>
 <w:numbering xmlns:wpc="http://schemas.microsoft.com/office/word/2010/wordprocessingCanvas" xmlns:cx="http://schemas.microsoft.com/office/drawing/2014/chartex" xmlns:cx1="http://schemas.microsoft.com/office/drawing/2015/9/8/chartex" xmlns:cx2="http://schemas.microsoft.com/office/drawing/2015/10/21/chartex" xmlns:cx3="http://schemas.microsoft.com/office/drawing/2016/5/9/chartex" xmlns:cx4="http://schemas.microsoft.com/office/drawing/2016/5/10/chartex" xmlns:cx5="http://schemas.microsoft.com/office/drawing/2016/5/11/chartex" xmlns:cx6="http://schemas.microsoft.com/office/drawing/2016/5/12/chartex" xmlns:cx7="http://schemas.microsoft.com/office/drawing/2016/5/13/chartex" xmlns:cx8="http://schemas.microsoft.com/office/drawing/2016/5/14/chartex" xmlns:mc="http://schemas.openxmlformats.org/markup-compatibility/2006" xmlns:aink="http://schemas.microsoft.com/office/drawing/2016/ink" xmlns:am3d="http://schemas.microsoft.com/office/drawing/2017/model3d" xmlns:o="urn:schemas-microsoft-com:office:office" xmlns:r="http://schemas.openxmlformats.org/officeDocument/2006/relationships" xmlns:m="http://schemas.openxmlformats.org/officeDocument/2006/math" xmlns:v="urn:schemas-microsoft-com:vml" xmlns:wp14="http://schemas.microsoft.com/office/word/2010/wordprocessingDrawing" xmlns:wp="http://schemas.openxmlformats.org/drawingml/2006/wordprocessingDrawing" xmlns:w10="urn:schemas-microsoft-com:office:word" xmlns:w="http://schemas.openxmlformats.org/wordprocessingml/2006/main" xmlns:w14="http://schemas.microsoft.com/office/word/2010/wordml" xmlns:w15="http://schemas.microsoft.com/office/word/2012/wordml" xmlns:w16cex="http://schemas.microsoft.com/office/word/2018/wordml/cex" xmlns:w16cid="http://schemas.microsoft.com/office/word/2016/wordml/cid" xmlns:w16="http://schemas.microsoft.com/office/word/2018/wordml" xmlns:w16sdtdh="http://schemas.microsoft.com/office/word/2020/wordml/sdtdatahash" xmlns:w16se="http://schemas.microsoft.com/office/word/2015/wordml/symex" xmlns:wpg="http://schemas.microsoft.com/office/word/2010/wordprocessingGroup" xmlns:wpi="http://schemas.microsoft.com/office/word/2010/wordprocessingInk" xmlns:wne="http://schemas.microsoft.com/office/word/2006/wordml" xmlns:wps="http://schemas.microsoft.com/office/word/2010/wordprocessingShape" mc:Ignorable="w14 w15 w16se w16cid w16 w16cex w16sdtdh wp14">
   <w:abstractNum w:abstractNumId="0" w15:restartNumberingAfterBreak="0">
+    <w:nsid w:val="01250AB9"/>
+    <w:multiLevelType w:val="hybridMultilevel"/>
+    <w:tmpl w:val="9CC0EE0E"/>
+    <w:lvl w:ilvl="0" w:tplc="08160001">
+      <w:start w:val="1"/>
+      <w:numFmt w:val="bullet"/>
+      <w:lvlText w:val=""/>
+      <w:lvlJc w:val="left"/>
+      <w:pPr>
+        <w:ind w:left="720" w:hanging="360"/>
+      </w:pPr>
+      <w:rPr>
+        <w:rFonts w:ascii="Symbol" w:hAnsi="Symbol" w:hint="default"/>
+      </w:rPr>
+    </w:lvl>
+    <w:lvl w:ilvl="1" w:tplc="FFFFFFFF">
+      <w:start w:val="1"/>
+      <w:numFmt w:val="lowerLetter"/>
+      <w:lvlText w:val="%2."/>
+      <w:lvlJc w:val="left"/>
+      <w:pPr>
+        <w:ind w:left="1440" w:hanging="360"/>
+      </w:pPr>
+    </w:lvl>
+    <w:lvl w:ilvl="2" w:tplc="FFFFFFFF">
+      <w:start w:val="1"/>
+      <w:numFmt w:val="lowerRoman"/>
+      <w:lvlText w:val="%3."/>
+      <w:lvlJc w:val="right"/>
+      <w:pPr>
+        <w:ind w:left="2160" w:hanging="180"/>
+      </w:pPr>
+    </w:lvl>
+    <w:lvl w:ilvl="3" w:tplc="FFFFFFFF">
+      <w:start w:val="1"/>
+      <w:numFmt w:val="bullet"/>
+      <w:lvlText w:val=""/>
+      <w:lvlJc w:val="left"/>
+      <w:pPr>
+        <w:ind w:left="2880" w:hanging="360"/>
+      </w:pPr>
+    </w:lvl>
+    <w:lvl w:ilvl="4" w:tplc="FFFFFFFF">
+      <w:start w:val="1"/>
+      <w:numFmt w:val="lowerLetter"/>
+      <w:lvlText w:val="%5."/>
+      <w:lvlJc w:val="left"/>
+      <w:pPr>
+        <w:ind w:left="3600" w:hanging="360"/>
+      </w:pPr>
+    </w:lvl>
+    <w:lvl w:ilvl="5" w:tplc="FFFFFFFF">
+      <w:start w:val="1"/>
+      <w:numFmt w:val="lowerRoman"/>
+      <w:lvlText w:val="%6."/>
+      <w:lvlJc w:val="right"/>
+      <w:pPr>
+        <w:ind w:left="4320" w:hanging="180"/>
+      </w:pPr>
+    </w:lvl>
+    <w:lvl w:ilvl="6" w:tplc="FFFFFFFF">
+      <w:start w:val="1"/>
+      <w:numFmt w:val="decimal"/>
+      <w:lvlText w:val="%7."/>
+      <w:lvlJc w:val="left"/>
+      <w:pPr>
+        <w:ind w:left="5040" w:hanging="360"/>
+      </w:pPr>
+    </w:lvl>
+    <w:lvl w:ilvl="7" w:tplc="FFFFFFFF">
+      <w:start w:val="1"/>
+      <w:numFmt w:val="lowerLetter"/>
+      <w:lvlText w:val="%8."/>
+      <w:lvlJc w:val="left"/>
+      <w:pPr>
+        <w:ind w:left="5760" w:hanging="360"/>
+      </w:pPr>
+    </w:lvl>
+    <w:lvl w:ilvl="8" w:tplc="FFFFFFFF">
+      <w:start w:val="1"/>
+      <w:numFmt w:val="lowerRoman"/>
+      <w:lvlText w:val="%9."/>
+      <w:lvlJc w:val="right"/>
+      <w:pPr>
+        <w:ind w:left="6480" w:hanging="180"/>
+      </w:pPr>
+    </w:lvl>
+  </w:abstractNum>
+  <w:abstractNum w:abstractNumId="1" w15:restartNumberingAfterBreak="0">
     <w:nsid w:val="03784A76"/>
     <w:multiLevelType w:val="hybridMultilevel"/>
     <w:tmpl w:val="FFFFFFFF"/>
@@ -7824,7 +8218,7 @@
       </w:rPr>
     </w:lvl>
   </w:abstractNum>
-  <w:abstractNum w:abstractNumId="1" w15:restartNumberingAfterBreak="0">
+  <w:abstractNum w:abstractNumId="2" w15:restartNumberingAfterBreak="0">
     <w:nsid w:val="03C538CA"/>
     <w:multiLevelType w:val="hybridMultilevel"/>
     <w:tmpl w:val="9AD8D2E4"/>
@@ -7937,7 +8331,7 @@
       </w:rPr>
     </w:lvl>
   </w:abstractNum>
-  <w:abstractNum w:abstractNumId="2" w15:restartNumberingAfterBreak="0">
+  <w:abstractNum w:abstractNumId="3" w15:restartNumberingAfterBreak="0">
     <w:nsid w:val="0A701788"/>
     <w:multiLevelType w:val="hybridMultilevel"/>
     <w:tmpl w:val="FFFFFFFF"/>
@@ -8050,7 +8444,7 @@
       </w:rPr>
     </w:lvl>
   </w:abstractNum>
-  <w:abstractNum w:abstractNumId="3" w15:restartNumberingAfterBreak="0">
+  <w:abstractNum w:abstractNumId="4" w15:restartNumberingAfterBreak="0">
     <w:nsid w:val="0C3D3D41"/>
     <w:multiLevelType w:val="hybridMultilevel"/>
     <w:tmpl w:val="FFFFFFFF"/>
@@ -8163,7 +8557,7 @@
       </w:rPr>
     </w:lvl>
   </w:abstractNum>
-  <w:abstractNum w:abstractNumId="4" w15:restartNumberingAfterBreak="0">
+  <w:abstractNum w:abstractNumId="5" w15:restartNumberingAfterBreak="0">
     <w:nsid w:val="14133F0B"/>
     <w:multiLevelType w:val="hybridMultilevel"/>
     <w:tmpl w:val="FFFFFFFF"/>
@@ -8249,7 +8643,96 @@
       </w:pPr>
     </w:lvl>
   </w:abstractNum>
-  <w:abstractNum w:abstractNumId="5" w15:restartNumberingAfterBreak="0">
+  <w:abstractNum w:abstractNumId="6" w15:restartNumberingAfterBreak="0">
+    <w:nsid w:val="144A0DCB"/>
+    <w:multiLevelType w:val="hybridMultilevel"/>
+    <w:tmpl w:val="42762596"/>
+    <w:lvl w:ilvl="0" w:tplc="08160001">
+      <w:start w:val="1"/>
+      <w:numFmt w:val="bullet"/>
+      <w:lvlText w:val=""/>
+      <w:lvlJc w:val="left"/>
+      <w:pPr>
+        <w:ind w:left="720" w:hanging="360"/>
+      </w:pPr>
+      <w:rPr>
+        <w:rFonts w:ascii="Symbol" w:hAnsi="Symbol" w:hint="default"/>
+      </w:rPr>
+    </w:lvl>
+    <w:lvl w:ilvl="1" w:tplc="FFFFFFFF">
+      <w:start w:val="1"/>
+      <w:numFmt w:val="lowerLetter"/>
+      <w:lvlText w:val="%2."/>
+      <w:lvlJc w:val="left"/>
+      <w:pPr>
+        <w:ind w:left="1440" w:hanging="360"/>
+      </w:pPr>
+    </w:lvl>
+    <w:lvl w:ilvl="2" w:tplc="FFFFFFFF">
+      <w:start w:val="1"/>
+      <w:numFmt w:val="lowerRoman"/>
+      <w:lvlText w:val="%3."/>
+      <w:lvlJc w:val="right"/>
+      <w:pPr>
+        <w:ind w:left="2160" w:hanging="180"/>
+      </w:pPr>
+    </w:lvl>
+    <w:lvl w:ilvl="3" w:tplc="FFFFFFFF">
+      <w:start w:val="1"/>
+      <w:numFmt w:val="bullet"/>
+      <w:lvlText w:val=""/>
+      <w:lvlJc w:val="left"/>
+      <w:pPr>
+        <w:ind w:left="2880" w:hanging="360"/>
+      </w:pPr>
+    </w:lvl>
+    <w:lvl w:ilvl="4" w:tplc="FFFFFFFF">
+      <w:start w:val="1"/>
+      <w:numFmt w:val="lowerLetter"/>
+      <w:lvlText w:val="%5."/>
+      <w:lvlJc w:val="left"/>
+      <w:pPr>
+        <w:ind w:left="3600" w:hanging="360"/>
+      </w:pPr>
+    </w:lvl>
+    <w:lvl w:ilvl="5" w:tplc="FFFFFFFF">
+      <w:start w:val="1"/>
+      <w:numFmt w:val="lowerRoman"/>
+      <w:lvlText w:val="%6."/>
+      <w:lvlJc w:val="right"/>
+      <w:pPr>
+        <w:ind w:left="4320" w:hanging="180"/>
+      </w:pPr>
+    </w:lvl>
+    <w:lvl w:ilvl="6" w:tplc="FFFFFFFF">
+      <w:start w:val="1"/>
+      <w:numFmt w:val="decimal"/>
+      <w:lvlText w:val="%7."/>
+      <w:lvlJc w:val="left"/>
+      <w:pPr>
+        <w:ind w:left="5040" w:hanging="360"/>
+      </w:pPr>
+    </w:lvl>
+    <w:lvl w:ilvl="7" w:tplc="FFFFFFFF">
+      <w:start w:val="1"/>
+      <w:numFmt w:val="lowerLetter"/>
+      <w:lvlText w:val="%8."/>
+      <w:lvlJc w:val="left"/>
+      <w:pPr>
+        <w:ind w:left="5760" w:hanging="360"/>
+      </w:pPr>
+    </w:lvl>
+    <w:lvl w:ilvl="8" w:tplc="FFFFFFFF">
+      <w:start w:val="1"/>
+      <w:numFmt w:val="lowerRoman"/>
+      <w:lvlText w:val="%9."/>
+      <w:lvlJc w:val="right"/>
+      <w:pPr>
+        <w:ind w:left="6480" w:hanging="180"/>
+      </w:pPr>
+    </w:lvl>
+  </w:abstractNum>
+  <w:abstractNum w:abstractNumId="7" w15:restartNumberingAfterBreak="0">
     <w:nsid w:val="1C9D59FE"/>
     <w:multiLevelType w:val="hybridMultilevel"/>
     <w:tmpl w:val="7964529E"/>
@@ -8362,7 +8845,7 @@
       </w:rPr>
     </w:lvl>
   </w:abstractNum>
-  <w:abstractNum w:abstractNumId="6" w15:restartNumberingAfterBreak="0">
+  <w:abstractNum w:abstractNumId="8" w15:restartNumberingAfterBreak="0">
     <w:nsid w:val="219F06D3"/>
     <w:multiLevelType w:val="hybridMultilevel"/>
     <w:tmpl w:val="0C604070"/>
@@ -8448,7 +8931,7 @@
       </w:pPr>
     </w:lvl>
   </w:abstractNum>
-  <w:abstractNum w:abstractNumId="7" w15:restartNumberingAfterBreak="0">
+  <w:abstractNum w:abstractNumId="9" w15:restartNumberingAfterBreak="0">
     <w:nsid w:val="25BF3BB0"/>
     <w:multiLevelType w:val="hybridMultilevel"/>
     <w:tmpl w:val="FFFFFFFF"/>
@@ -8561,7 +9044,7 @@
       </w:rPr>
     </w:lvl>
   </w:abstractNum>
-  <w:abstractNum w:abstractNumId="8" w15:restartNumberingAfterBreak="0">
+  <w:abstractNum w:abstractNumId="10" w15:restartNumberingAfterBreak="0">
     <w:nsid w:val="28201223"/>
     <w:multiLevelType w:val="hybridMultilevel"/>
     <w:tmpl w:val="02E67FF6"/>
@@ -8674,7 +9157,7 @@
       </w:rPr>
     </w:lvl>
   </w:abstractNum>
-  <w:abstractNum w:abstractNumId="9" w15:restartNumberingAfterBreak="0">
+  <w:abstractNum w:abstractNumId="11" w15:restartNumberingAfterBreak="0">
     <w:nsid w:val="29B1251F"/>
     <w:multiLevelType w:val="hybridMultilevel"/>
     <w:tmpl w:val="FFFFFFFF"/>
@@ -8787,7 +9270,7 @@
       </w:rPr>
     </w:lvl>
   </w:abstractNum>
-  <w:abstractNum w:abstractNumId="10" w15:restartNumberingAfterBreak="0">
+  <w:abstractNum w:abstractNumId="12" w15:restartNumberingAfterBreak="0">
     <w:nsid w:val="2A983623"/>
     <w:multiLevelType w:val="hybridMultilevel"/>
     <w:tmpl w:val="3B0491F4"/>
@@ -8873,7 +9356,7 @@
       </w:pPr>
     </w:lvl>
   </w:abstractNum>
-  <w:abstractNum w:abstractNumId="11" w15:restartNumberingAfterBreak="0">
+  <w:abstractNum w:abstractNumId="13" w15:restartNumberingAfterBreak="0">
     <w:nsid w:val="2AE96530"/>
     <w:multiLevelType w:val="hybridMultilevel"/>
     <w:tmpl w:val="40B48E88"/>
@@ -8986,7 +9469,7 @@
       </w:rPr>
     </w:lvl>
   </w:abstractNum>
-  <w:abstractNum w:abstractNumId="12" w15:restartNumberingAfterBreak="0">
+  <w:abstractNum w:abstractNumId="14" w15:restartNumberingAfterBreak="0">
     <w:nsid w:val="30375BFE"/>
     <w:multiLevelType w:val="hybridMultilevel"/>
     <w:tmpl w:val="FFFFFFFF"/>
@@ -9072,7 +9555,7 @@
       </w:pPr>
     </w:lvl>
   </w:abstractNum>
-  <w:abstractNum w:abstractNumId="13" w15:restartNumberingAfterBreak="0">
+  <w:abstractNum w:abstractNumId="15" w15:restartNumberingAfterBreak="0">
     <w:nsid w:val="3487516F"/>
     <w:multiLevelType w:val="hybridMultilevel"/>
     <w:tmpl w:val="FFFFFFFF"/>
@@ -9185,7 +9668,7 @@
       </w:rPr>
     </w:lvl>
   </w:abstractNum>
-  <w:abstractNum w:abstractNumId="14" w15:restartNumberingAfterBreak="0">
+  <w:abstractNum w:abstractNumId="16" w15:restartNumberingAfterBreak="0">
     <w:nsid w:val="38DB56AA"/>
     <w:multiLevelType w:val="hybridMultilevel"/>
     <w:tmpl w:val="F5541BD0"/>
@@ -9298,7 +9781,7 @@
       </w:rPr>
     </w:lvl>
   </w:abstractNum>
-  <w:abstractNum w:abstractNumId="15" w15:restartNumberingAfterBreak="0">
+  <w:abstractNum w:abstractNumId="17" w15:restartNumberingAfterBreak="0">
     <w:nsid w:val="3BD52BC0"/>
     <w:multiLevelType w:val="hybridMultilevel"/>
     <w:tmpl w:val="FFFFFFFF"/>
@@ -9411,7 +9894,7 @@
       </w:rPr>
     </w:lvl>
   </w:abstractNum>
-  <w:abstractNum w:abstractNumId="16" w15:restartNumberingAfterBreak="0">
+  <w:abstractNum w:abstractNumId="18" w15:restartNumberingAfterBreak="0">
     <w:nsid w:val="3F7366A7"/>
     <w:multiLevelType w:val="hybridMultilevel"/>
     <w:tmpl w:val="FFFFFFFF"/>
@@ -9497,7 +9980,7 @@
       </w:pPr>
     </w:lvl>
   </w:abstractNum>
-  <w:abstractNum w:abstractNumId="17" w15:restartNumberingAfterBreak="0">
+  <w:abstractNum w:abstractNumId="19" w15:restartNumberingAfterBreak="0">
     <w:nsid w:val="3FA55514"/>
     <w:multiLevelType w:val="hybridMultilevel"/>
     <w:tmpl w:val="34FAD9BC"/>
@@ -9610,7 +10093,7 @@
       </w:rPr>
     </w:lvl>
   </w:abstractNum>
-  <w:abstractNum w:abstractNumId="18" w15:restartNumberingAfterBreak="0">
+  <w:abstractNum w:abstractNumId="20" w15:restartNumberingAfterBreak="0">
     <w:nsid w:val="404B468A"/>
     <w:multiLevelType w:val="hybridMultilevel"/>
     <w:tmpl w:val="9BB275B4"/>
@@ -9723,7 +10206,7 @@
       </w:rPr>
     </w:lvl>
   </w:abstractNum>
-  <w:abstractNum w:abstractNumId="19" w15:restartNumberingAfterBreak="0">
+  <w:abstractNum w:abstractNumId="21" w15:restartNumberingAfterBreak="0">
     <w:nsid w:val="41022F31"/>
     <w:multiLevelType w:val="hybridMultilevel"/>
     <w:tmpl w:val="35BE07E8"/>
@@ -9836,7 +10319,7 @@
       </w:rPr>
     </w:lvl>
   </w:abstractNum>
-  <w:abstractNum w:abstractNumId="20" w15:restartNumberingAfterBreak="0">
+  <w:abstractNum w:abstractNumId="22" w15:restartNumberingAfterBreak="0">
     <w:nsid w:val="43FE36D8"/>
     <w:multiLevelType w:val="hybridMultilevel"/>
     <w:tmpl w:val="FFFFFFFF"/>
@@ -9949,7 +10432,7 @@
       </w:rPr>
     </w:lvl>
   </w:abstractNum>
-  <w:abstractNum w:abstractNumId="21" w15:restartNumberingAfterBreak="0">
+  <w:abstractNum w:abstractNumId="23" w15:restartNumberingAfterBreak="0">
     <w:nsid w:val="49D41E28"/>
     <w:multiLevelType w:val="hybridMultilevel"/>
     <w:tmpl w:val="2DE87AE0"/>
@@ -10062,7 +10545,7 @@
       </w:rPr>
     </w:lvl>
   </w:abstractNum>
-  <w:abstractNum w:abstractNumId="22" w15:restartNumberingAfterBreak="0">
+  <w:abstractNum w:abstractNumId="24" w15:restartNumberingAfterBreak="0">
     <w:nsid w:val="4B8D1D75"/>
     <w:multiLevelType w:val="hybridMultilevel"/>
     <w:tmpl w:val="760C426A"/>
@@ -10175,7 +10658,7 @@
       </w:rPr>
     </w:lvl>
   </w:abstractNum>
-  <w:abstractNum w:abstractNumId="23" w15:restartNumberingAfterBreak="0">
+  <w:abstractNum w:abstractNumId="25" w15:restartNumberingAfterBreak="0">
     <w:nsid w:val="55102159"/>
     <w:multiLevelType w:val="hybridMultilevel"/>
     <w:tmpl w:val="168A0D60"/>
@@ -10261,7 +10744,96 @@
       </w:pPr>
     </w:lvl>
   </w:abstractNum>
-  <w:abstractNum w:abstractNumId="24" w15:restartNumberingAfterBreak="0">
+  <w:abstractNum w:abstractNumId="26" w15:restartNumberingAfterBreak="0">
+    <w:nsid w:val="56EF4C5A"/>
+    <w:multiLevelType w:val="hybridMultilevel"/>
+    <w:tmpl w:val="82022E72"/>
+    <w:lvl w:ilvl="0" w:tplc="08160001">
+      <w:start w:val="1"/>
+      <w:numFmt w:val="bullet"/>
+      <w:lvlText w:val=""/>
+      <w:lvlJc w:val="left"/>
+      <w:pPr>
+        <w:ind w:left="720" w:hanging="360"/>
+      </w:pPr>
+      <w:rPr>
+        <w:rFonts w:ascii="Symbol" w:hAnsi="Symbol" w:hint="default"/>
+      </w:rPr>
+    </w:lvl>
+    <w:lvl w:ilvl="1" w:tplc="FFFFFFFF">
+      <w:start w:val="1"/>
+      <w:numFmt w:val="lowerLetter"/>
+      <w:lvlText w:val="%2."/>
+      <w:lvlJc w:val="left"/>
+      <w:pPr>
+        <w:ind w:left="1440" w:hanging="360"/>
+      </w:pPr>
+    </w:lvl>
+    <w:lvl w:ilvl="2" w:tplc="FFFFFFFF">
+      <w:start w:val="1"/>
+      <w:numFmt w:val="lowerRoman"/>
+      <w:lvlText w:val="%3."/>
+      <w:lvlJc w:val="right"/>
+      <w:pPr>
+        <w:ind w:left="2160" w:hanging="180"/>
+      </w:pPr>
+    </w:lvl>
+    <w:lvl w:ilvl="3" w:tplc="FFFFFFFF">
+      <w:start w:val="1"/>
+      <w:numFmt w:val="bullet"/>
+      <w:lvlText w:val=""/>
+      <w:lvlJc w:val="left"/>
+      <w:pPr>
+        <w:ind w:left="2880" w:hanging="360"/>
+      </w:pPr>
+    </w:lvl>
+    <w:lvl w:ilvl="4" w:tplc="FFFFFFFF">
+      <w:start w:val="1"/>
+      <w:numFmt w:val="lowerLetter"/>
+      <w:lvlText w:val="%5."/>
+      <w:lvlJc w:val="left"/>
+      <w:pPr>
+        <w:ind w:left="3600" w:hanging="360"/>
+      </w:pPr>
+    </w:lvl>
+    <w:lvl w:ilvl="5" w:tplc="FFFFFFFF">
+      <w:start w:val="1"/>
+      <w:numFmt w:val="lowerRoman"/>
+      <w:lvlText w:val="%6."/>
+      <w:lvlJc w:val="right"/>
+      <w:pPr>
+        <w:ind w:left="4320" w:hanging="180"/>
+      </w:pPr>
+    </w:lvl>
+    <w:lvl w:ilvl="6" w:tplc="FFFFFFFF">
+      <w:start w:val="1"/>
+      <w:numFmt w:val="decimal"/>
+      <w:lvlText w:val="%7."/>
+      <w:lvlJc w:val="left"/>
+      <w:pPr>
+        <w:ind w:left="5040" w:hanging="360"/>
+      </w:pPr>
+    </w:lvl>
+    <w:lvl w:ilvl="7" w:tplc="FFFFFFFF">
+      <w:start w:val="1"/>
+      <w:numFmt w:val="lowerLetter"/>
+      <w:lvlText w:val="%8."/>
+      <w:lvlJc w:val="left"/>
+      <w:pPr>
+        <w:ind w:left="5760" w:hanging="360"/>
+      </w:pPr>
+    </w:lvl>
+    <w:lvl w:ilvl="8" w:tplc="FFFFFFFF">
+      <w:start w:val="1"/>
+      <w:numFmt w:val="lowerRoman"/>
+      <w:lvlText w:val="%9."/>
+      <w:lvlJc w:val="right"/>
+      <w:pPr>
+        <w:ind w:left="6480" w:hanging="180"/>
+      </w:pPr>
+    </w:lvl>
+  </w:abstractNum>
+  <w:abstractNum w:abstractNumId="27" w15:restartNumberingAfterBreak="0">
     <w:nsid w:val="5BE36640"/>
     <w:multiLevelType w:val="hybridMultilevel"/>
     <w:tmpl w:val="F13640A0"/>
@@ -10374,7 +10946,7 @@
       </w:rPr>
     </w:lvl>
   </w:abstractNum>
-  <w:abstractNum w:abstractNumId="25" w15:restartNumberingAfterBreak="0">
+  <w:abstractNum w:abstractNumId="28" w15:restartNumberingAfterBreak="0">
     <w:nsid w:val="5C626F8E"/>
     <w:multiLevelType w:val="hybridMultilevel"/>
     <w:tmpl w:val="FFFFFFFF"/>
@@ -10487,7 +11059,7 @@
       </w:rPr>
     </w:lvl>
   </w:abstractNum>
-  <w:abstractNum w:abstractNumId="26" w15:restartNumberingAfterBreak="0">
+  <w:abstractNum w:abstractNumId="29" w15:restartNumberingAfterBreak="0">
     <w:nsid w:val="5FBF5EAE"/>
     <w:multiLevelType w:val="hybridMultilevel"/>
     <w:tmpl w:val="23D2B1A6"/>
@@ -10573,7 +11145,7 @@
       </w:pPr>
     </w:lvl>
   </w:abstractNum>
-  <w:abstractNum w:abstractNumId="27" w15:restartNumberingAfterBreak="0">
+  <w:abstractNum w:abstractNumId="30" w15:restartNumberingAfterBreak="0">
     <w:nsid w:val="60F9771D"/>
     <w:multiLevelType w:val="hybridMultilevel"/>
     <w:tmpl w:val="E2D83A32"/>
@@ -10659,7 +11231,7 @@
       </w:pPr>
     </w:lvl>
   </w:abstractNum>
-  <w:abstractNum w:abstractNumId="28" w15:restartNumberingAfterBreak="0">
+  <w:abstractNum w:abstractNumId="31" w15:restartNumberingAfterBreak="0">
     <w:nsid w:val="66E945B4"/>
     <w:multiLevelType w:val="hybridMultilevel"/>
     <w:tmpl w:val="FFFFFFFF"/>
@@ -10772,7 +11344,7 @@
       </w:rPr>
     </w:lvl>
   </w:abstractNum>
-  <w:abstractNum w:abstractNumId="29" w15:restartNumberingAfterBreak="0">
+  <w:abstractNum w:abstractNumId="32" w15:restartNumberingAfterBreak="0">
     <w:nsid w:val="672E11FD"/>
     <w:multiLevelType w:val="hybridMultilevel"/>
     <w:tmpl w:val="FFFFFFFF"/>
@@ -10885,7 +11457,7 @@
       </w:rPr>
     </w:lvl>
   </w:abstractNum>
-  <w:abstractNum w:abstractNumId="30" w15:restartNumberingAfterBreak="0">
+  <w:abstractNum w:abstractNumId="33" w15:restartNumberingAfterBreak="0">
     <w:nsid w:val="69441418"/>
     <w:multiLevelType w:val="hybridMultilevel"/>
     <w:tmpl w:val="FFFFFFFF"/>
@@ -10998,7 +11570,7 @@
       </w:rPr>
     </w:lvl>
   </w:abstractNum>
-  <w:abstractNum w:abstractNumId="31" w15:restartNumberingAfterBreak="0">
+  <w:abstractNum w:abstractNumId="34" w15:restartNumberingAfterBreak="0">
     <w:nsid w:val="6B6F5763"/>
     <w:multiLevelType w:val="hybridMultilevel"/>
     <w:tmpl w:val="51F22FD2"/>
@@ -11111,7 +11683,7 @@
       </w:rPr>
     </w:lvl>
   </w:abstractNum>
-  <w:abstractNum w:abstractNumId="32" w15:restartNumberingAfterBreak="0">
+  <w:abstractNum w:abstractNumId="35" w15:restartNumberingAfterBreak="0">
     <w:nsid w:val="6BB96D2D"/>
     <w:multiLevelType w:val="hybridMultilevel"/>
     <w:tmpl w:val="50F4FB02"/>
@@ -11224,7 +11796,7 @@
       </w:rPr>
     </w:lvl>
   </w:abstractNum>
-  <w:abstractNum w:abstractNumId="33" w15:restartNumberingAfterBreak="0">
+  <w:abstractNum w:abstractNumId="36" w15:restartNumberingAfterBreak="0">
     <w:nsid w:val="72073A94"/>
     <w:multiLevelType w:val="hybridMultilevel"/>
     <w:tmpl w:val="FFFFFFFF"/>
@@ -11337,7 +11909,7 @@
       </w:rPr>
     </w:lvl>
   </w:abstractNum>
-  <w:abstractNum w:abstractNumId="34" w15:restartNumberingAfterBreak="0">
+  <w:abstractNum w:abstractNumId="37" w15:restartNumberingAfterBreak="0">
     <w:nsid w:val="723E018E"/>
     <w:multiLevelType w:val="hybridMultilevel"/>
     <w:tmpl w:val="FFFFFFFF"/>
@@ -11450,7 +12022,7 @@
       </w:rPr>
     </w:lvl>
   </w:abstractNum>
-  <w:abstractNum w:abstractNumId="35" w15:restartNumberingAfterBreak="0">
+  <w:abstractNum w:abstractNumId="38" w15:restartNumberingAfterBreak="0">
     <w:nsid w:val="73764FDD"/>
     <w:multiLevelType w:val="hybridMultilevel"/>
     <w:tmpl w:val="FFFFFFFF"/>
@@ -11563,7 +12135,7 @@
       </w:rPr>
     </w:lvl>
   </w:abstractNum>
-  <w:abstractNum w:abstractNumId="36" w15:restartNumberingAfterBreak="0">
+  <w:abstractNum w:abstractNumId="39" w15:restartNumberingAfterBreak="0">
     <w:nsid w:val="73C05E54"/>
     <w:multiLevelType w:val="hybridMultilevel"/>
     <w:tmpl w:val="FFFFFFFF"/>
@@ -11649,7 +12221,7 @@
       </w:pPr>
     </w:lvl>
   </w:abstractNum>
-  <w:abstractNum w:abstractNumId="37" w15:restartNumberingAfterBreak="0">
+  <w:abstractNum w:abstractNumId="40" w15:restartNumberingAfterBreak="0">
     <w:nsid w:val="765B55EC"/>
     <w:multiLevelType w:val="hybridMultilevel"/>
     <w:tmpl w:val="23F4A288"/>
@@ -11762,7 +12334,7 @@
       </w:rPr>
     </w:lvl>
   </w:abstractNum>
-  <w:abstractNum w:abstractNumId="38" w15:restartNumberingAfterBreak="0">
+  <w:abstractNum w:abstractNumId="41" w15:restartNumberingAfterBreak="0">
     <w:nsid w:val="77E6741F"/>
     <w:multiLevelType w:val="hybridMultilevel"/>
     <w:tmpl w:val="1368EBD4"/>
@@ -11875,7 +12447,7 @@
       </w:rPr>
     </w:lvl>
   </w:abstractNum>
-  <w:abstractNum w:abstractNumId="39" w15:restartNumberingAfterBreak="0">
+  <w:abstractNum w:abstractNumId="42" w15:restartNumberingAfterBreak="0">
     <w:nsid w:val="78687151"/>
     <w:multiLevelType w:val="hybridMultilevel"/>
     <w:tmpl w:val="FFFFFFFF"/>
@@ -11988,7 +12560,7 @@
       </w:rPr>
     </w:lvl>
   </w:abstractNum>
-  <w:abstractNum w:abstractNumId="40" w15:restartNumberingAfterBreak="0">
+  <w:abstractNum w:abstractNumId="43" w15:restartNumberingAfterBreak="0">
     <w:nsid w:val="7CFA5B81"/>
     <w:multiLevelType w:val="hybridMultilevel"/>
     <w:tmpl w:val="3D3A4E1E"/>
@@ -12101,7 +12673,7 @@
       </w:rPr>
     </w:lvl>
   </w:abstractNum>
-  <w:abstractNum w:abstractNumId="41" w15:restartNumberingAfterBreak="0">
+  <w:abstractNum w:abstractNumId="44" w15:restartNumberingAfterBreak="0">
     <w:nsid w:val="7D5A3C6D"/>
     <w:multiLevelType w:val="hybridMultilevel"/>
     <w:tmpl w:val="FFFFFFFF"/>
@@ -12187,7 +12759,7 @@
       </w:pPr>
     </w:lvl>
   </w:abstractNum>
-  <w:abstractNum w:abstractNumId="42" w15:restartNumberingAfterBreak="0">
+  <w:abstractNum w:abstractNumId="45" w15:restartNumberingAfterBreak="0">
     <w:nsid w:val="7DA03CCE"/>
     <w:multiLevelType w:val="hybridMultilevel"/>
     <w:tmpl w:val="FFFFFFFF"/>
@@ -12300,7 +12872,7 @@
       </w:rPr>
     </w:lvl>
   </w:abstractNum>
-  <w:abstractNum w:abstractNumId="43" w15:restartNumberingAfterBreak="0">
+  <w:abstractNum w:abstractNumId="46" w15:restartNumberingAfterBreak="0">
     <w:nsid w:val="7DCB29A0"/>
     <w:multiLevelType w:val="hybridMultilevel"/>
     <w:tmpl w:val="37120848"/>
@@ -12413,7 +12985,7 @@
       </w:rPr>
     </w:lvl>
   </w:abstractNum>
-  <w:abstractNum w:abstractNumId="44" w15:restartNumberingAfterBreak="0">
+  <w:abstractNum w:abstractNumId="47" w15:restartNumberingAfterBreak="0">
     <w:nsid w:val="7DDF2E3E"/>
     <w:multiLevelType w:val="hybridMultilevel"/>
     <w:tmpl w:val="5EDC9E8E"/>
@@ -12527,139 +13099,148 @@
     </w:lvl>
   </w:abstractNum>
   <w:num w:numId="1">
+    <w:abstractNumId w:val="18"/>
+  </w:num>
+  <w:num w:numId="2">
+    <w:abstractNumId w:val="23"/>
+  </w:num>
+  <w:num w:numId="3">
+    <w:abstractNumId w:val="44"/>
+  </w:num>
+  <w:num w:numId="4">
+    <w:abstractNumId w:val="43"/>
+  </w:num>
+  <w:num w:numId="5">
+    <w:abstractNumId w:val="15"/>
+  </w:num>
+  <w:num w:numId="6">
+    <w:abstractNumId w:val="38"/>
+  </w:num>
+  <w:num w:numId="7">
+    <w:abstractNumId w:val="2"/>
+  </w:num>
+  <w:num w:numId="8">
+    <w:abstractNumId w:val="40"/>
+  </w:num>
+  <w:num w:numId="9">
+    <w:abstractNumId w:val="33"/>
+  </w:num>
+  <w:num w:numId="10">
+    <w:abstractNumId w:val="7"/>
+  </w:num>
+  <w:num w:numId="11">
+    <w:abstractNumId w:val="37"/>
+  </w:num>
+  <w:num w:numId="12">
+    <w:abstractNumId w:val="32"/>
+  </w:num>
+  <w:num w:numId="13">
+    <w:abstractNumId w:val="9"/>
+  </w:num>
+  <w:num w:numId="14">
+    <w:abstractNumId w:val="8"/>
+  </w:num>
+  <w:num w:numId="15">
+    <w:abstractNumId w:val="24"/>
+  </w:num>
+  <w:num w:numId="16">
+    <w:abstractNumId w:val="28"/>
+  </w:num>
+  <w:num w:numId="17">
+    <w:abstractNumId w:val="20"/>
+  </w:num>
+  <w:num w:numId="18">
+    <w:abstractNumId w:val="11"/>
+  </w:num>
+  <w:num w:numId="19">
+    <w:abstractNumId w:val="22"/>
+  </w:num>
+  <w:num w:numId="20">
+    <w:abstractNumId w:val="29"/>
+  </w:num>
+  <w:num w:numId="21">
+    <w:abstractNumId w:val="4"/>
+  </w:num>
+  <w:num w:numId="22">
+    <w:abstractNumId w:val="35"/>
+  </w:num>
+  <w:num w:numId="23">
+    <w:abstractNumId w:val="27"/>
+  </w:num>
+  <w:num w:numId="24">
+    <w:abstractNumId w:val="1"/>
+  </w:num>
+  <w:num w:numId="25">
+    <w:abstractNumId w:val="10"/>
+  </w:num>
+  <w:num w:numId="26">
+    <w:abstractNumId w:val="42"/>
+  </w:num>
+  <w:num w:numId="27">
+    <w:abstractNumId w:val="34"/>
+  </w:num>
+  <w:num w:numId="28">
+    <w:abstractNumId w:val="30"/>
+  </w:num>
+  <w:num w:numId="29">
+    <w:abstractNumId w:val="14"/>
+  </w:num>
+  <w:num w:numId="30">
+    <w:abstractNumId w:val="3"/>
+  </w:num>
+  <w:num w:numId="31">
+    <w:abstractNumId w:val="31"/>
+  </w:num>
+  <w:num w:numId="32">
     <w:abstractNumId w:val="16"/>
   </w:num>
-  <w:num w:numId="2">
+  <w:num w:numId="33">
+    <w:abstractNumId w:val="36"/>
+  </w:num>
+  <w:num w:numId="34">
+    <w:abstractNumId w:val="13"/>
+  </w:num>
+  <w:num w:numId="35">
+    <w:abstractNumId w:val="41"/>
+  </w:num>
+  <w:num w:numId="36">
+    <w:abstractNumId w:val="39"/>
+  </w:num>
+  <w:num w:numId="37">
+    <w:abstractNumId w:val="17"/>
+  </w:num>
+  <w:num w:numId="38">
     <w:abstractNumId w:val="21"/>
   </w:num>
-  <w:num w:numId="3">
-    <w:abstractNumId w:val="41"/>
-  </w:num>
-  <w:num w:numId="4">
-    <w:abstractNumId w:val="40"/>
-  </w:num>
-  <w:num w:numId="5">
-    <w:abstractNumId w:val="13"/>
-  </w:num>
-  <w:num w:numId="6">
-    <w:abstractNumId w:val="35"/>
-  </w:num>
-  <w:num w:numId="7">
-    <w:abstractNumId w:val="1"/>
-  </w:num>
-  <w:num w:numId="8">
-    <w:abstractNumId w:val="37"/>
-  </w:num>
-  <w:num w:numId="9">
-    <w:abstractNumId w:val="30"/>
-  </w:num>
-  <w:num w:numId="10">
+  <w:num w:numId="39">
     <w:abstractNumId w:val="5"/>
   </w:num>
-  <w:num w:numId="11">
-    <w:abstractNumId w:val="34"/>
+  <w:num w:numId="40">
+    <w:abstractNumId w:val="25"/>
   </w:num>
-  <w:num w:numId="12">
-    <w:abstractNumId w:val="29"/>
+  <w:num w:numId="41">
+    <w:abstractNumId w:val="19"/>
   </w:num>
-  <w:num w:numId="13">
-    <w:abstractNumId w:val="7"/>
+  <w:num w:numId="42">
+    <w:abstractNumId w:val="12"/>
   </w:num>
-  <w:num w:numId="14">
+  <w:num w:numId="43">
+    <w:abstractNumId w:val="45"/>
+  </w:num>
+  <w:num w:numId="44">
+    <w:abstractNumId w:val="46"/>
+  </w:num>
+  <w:num w:numId="45">
+    <w:abstractNumId w:val="47"/>
+  </w:num>
+  <w:num w:numId="46">
     <w:abstractNumId w:val="6"/>
   </w:num>
-  <w:num w:numId="15">
-    <w:abstractNumId w:val="22"/>
-  </w:num>
-  <w:num w:numId="16">
-    <w:abstractNumId w:val="25"/>
-  </w:num>
-  <w:num w:numId="17">
-    <w:abstractNumId w:val="18"/>
-  </w:num>
-  <w:num w:numId="18">
-    <w:abstractNumId w:val="9"/>
-  </w:num>
-  <w:num w:numId="19">
-    <w:abstractNumId w:val="20"/>
-  </w:num>
-  <w:num w:numId="20">
-    <w:abstractNumId w:val="26"/>
-  </w:num>
-  <w:num w:numId="21">
-    <w:abstractNumId w:val="3"/>
-  </w:num>
-  <w:num w:numId="22">
-    <w:abstractNumId w:val="32"/>
-  </w:num>
-  <w:num w:numId="23">
-    <w:abstractNumId w:val="24"/>
-  </w:num>
-  <w:num w:numId="24">
+  <w:num w:numId="47">
     <w:abstractNumId w:val="0"/>
   </w:num>
-  <w:num w:numId="25">
-    <w:abstractNumId w:val="8"/>
-  </w:num>
-  <w:num w:numId="26">
-    <w:abstractNumId w:val="39"/>
-  </w:num>
-  <w:num w:numId="27">
-    <w:abstractNumId w:val="31"/>
-  </w:num>
-  <w:num w:numId="28">
-    <w:abstractNumId w:val="27"/>
-  </w:num>
-  <w:num w:numId="29">
-    <w:abstractNumId w:val="12"/>
-  </w:num>
-  <w:num w:numId="30">
-    <w:abstractNumId w:val="2"/>
-  </w:num>
-  <w:num w:numId="31">
-    <w:abstractNumId w:val="28"/>
-  </w:num>
-  <w:num w:numId="32">
-    <w:abstractNumId w:val="14"/>
-  </w:num>
-  <w:num w:numId="33">
-    <w:abstractNumId w:val="33"/>
-  </w:num>
-  <w:num w:numId="34">
-    <w:abstractNumId w:val="11"/>
-  </w:num>
-  <w:num w:numId="35">
-    <w:abstractNumId w:val="38"/>
-  </w:num>
-  <w:num w:numId="36">
-    <w:abstractNumId w:val="36"/>
-  </w:num>
-  <w:num w:numId="37">
-    <w:abstractNumId w:val="15"/>
-  </w:num>
-  <w:num w:numId="38">
-    <w:abstractNumId w:val="19"/>
-  </w:num>
-  <w:num w:numId="39">
-    <w:abstractNumId w:val="4"/>
-  </w:num>
-  <w:num w:numId="40">
-    <w:abstractNumId w:val="23"/>
-  </w:num>
-  <w:num w:numId="41">
-    <w:abstractNumId w:val="17"/>
-  </w:num>
-  <w:num w:numId="42">
-    <w:abstractNumId w:val="10"/>
-  </w:num>
-  <w:num w:numId="43">
-    <w:abstractNumId w:val="42"/>
-  </w:num>
-  <w:num w:numId="44">
-    <w:abstractNumId w:val="43"/>
-  </w:num>
-  <w:num w:numId="45">
-    <w:abstractNumId w:val="44"/>
+  <w:num w:numId="48">
+    <w:abstractNumId w:val="26"/>
   </w:num>
 </w:numbering>
 </file>
@@ -13080,11 +13661,11 @@
       <w:lang w:val="pt-PT"/>
     </w:rPr>
   </w:style>
-  <w:style w:type="paragraph" w:styleId="Heading1">
+  <w:style w:type="paragraph" w:styleId="Ttulo1">
     <w:name w:val="heading 1"/>
     <w:basedOn w:val="Normal"/>
     <w:next w:val="Normal"/>
-    <w:link w:val="Heading1Char"/>
+    <w:link w:val="Ttulo1Carter"/>
     <w:uiPriority w:val="9"/>
     <w:qFormat/>
     <w:pPr>
@@ -13100,13 +13681,13 @@
       <w:szCs w:val="32"/>
     </w:rPr>
   </w:style>
-  <w:style w:type="character" w:default="1" w:styleId="DefaultParagraphFont">
+  <w:style w:type="character" w:default="1" w:styleId="Tipodeletrapredefinidodopargrafo">
     <w:name w:val="Default Paragraph Font"/>
     <w:uiPriority w:val="1"/>
     <w:semiHidden/>
     <w:unhideWhenUsed/>
   </w:style>
-  <w:style w:type="table" w:default="1" w:styleId="TableNormal">
+  <w:style w:type="table" w:default="1" w:styleId="Tabelanormal">
     <w:name w:val="Normal Table"/>
     <w:uiPriority w:val="99"/>
     <w:semiHidden/>
@@ -13121,15 +13702,15 @@
       </w:tblCellMar>
     </w:tblPr>
   </w:style>
-  <w:style w:type="numbering" w:default="1" w:styleId="NoList">
+  <w:style w:type="numbering" w:default="1" w:styleId="Semlista">
     <w:name w:val="No List"/>
     <w:uiPriority w:val="99"/>
     <w:semiHidden/>
     <w:unhideWhenUsed/>
   </w:style>
-  <w:style w:type="table" w:styleId="TableGrid">
+  <w:style w:type="table" w:styleId="TabelacomGrelha">
     <w:name w:val="Table Grid"/>
-    <w:basedOn w:val="TableNormal"/>
+    <w:basedOn w:val="Tabelanormal"/>
     <w:uiPriority w:val="59"/>
     <w:rsid w:val="00FB4123"/>
     <w:pPr>
@@ -13146,10 +13727,10 @@
       </w:tblBorders>
     </w:tblPr>
   </w:style>
-  <w:style w:type="character" w:customStyle="1" w:styleId="Heading1Char">
-    <w:name w:val="Heading 1 Char"/>
-    <w:basedOn w:val="DefaultParagraphFont"/>
-    <w:link w:val="Heading1"/>
+  <w:style w:type="character" w:customStyle="1" w:styleId="Ttulo1Carter">
+    <w:name w:val="Título 1 Caráter"/>
+    <w:basedOn w:val="Tipodeletrapredefinidodopargrafo"/>
+    <w:link w:val="Ttulo1"/>
     <w:uiPriority w:val="9"/>
     <w:rPr>
       <w:rFonts w:asciiTheme="majorHAnsi" w:eastAsiaTheme="majorEastAsia" w:hAnsiTheme="majorHAnsi" w:cstheme="majorBidi"/>
@@ -13158,7 +13739,7 @@
       <w:szCs w:val="32"/>
     </w:rPr>
   </w:style>
-  <w:style w:type="paragraph" w:styleId="ListParagraph">
+  <w:style w:type="paragraph" w:styleId="PargrafodaLista">
     <w:name w:val="List Paragraph"/>
     <w:basedOn w:val="Normal"/>
     <w:uiPriority w:val="34"/>
@@ -13168,7 +13749,7 @@
       <w:contextualSpacing/>
     </w:pPr>
   </w:style>
-  <w:style w:type="paragraph" w:styleId="Caption">
+  <w:style w:type="paragraph" w:styleId="Legenda">
     <w:name w:val="caption"/>
     <w:basedOn w:val="Normal"/>
     <w:next w:val="Normal"/>
@@ -13187,10 +13768,10 @@
       <w:szCs w:val="18"/>
     </w:rPr>
   </w:style>
-  <w:style w:type="paragraph" w:styleId="FootnoteText">
+  <w:style w:type="paragraph" w:styleId="Textodenotaderodap">
     <w:name w:val="footnote text"/>
     <w:basedOn w:val="Normal"/>
-    <w:link w:val="FootnoteTextChar"/>
+    <w:link w:val="TextodenotaderodapCarter"/>
     <w:uiPriority w:val="99"/>
     <w:semiHidden/>
     <w:unhideWhenUsed/>
@@ -13203,10 +13784,10 @@
       <w:szCs w:val="20"/>
     </w:rPr>
   </w:style>
-  <w:style w:type="character" w:customStyle="1" w:styleId="FootnoteTextChar">
-    <w:name w:val="Footnote Text Char"/>
-    <w:basedOn w:val="DefaultParagraphFont"/>
-    <w:link w:val="FootnoteText"/>
+  <w:style w:type="character" w:customStyle="1" w:styleId="TextodenotaderodapCarter">
+    <w:name w:val="Texto de nota de rodapé Caráter"/>
+    <w:basedOn w:val="Tipodeletrapredefinidodopargrafo"/>
+    <w:link w:val="Textodenotaderodap"/>
     <w:uiPriority w:val="99"/>
     <w:semiHidden/>
     <w:rsid w:val="008A00E9"/>
@@ -13216,9 +13797,9 @@
       <w:lang w:val="pt-PT"/>
     </w:rPr>
   </w:style>
-  <w:style w:type="character" w:styleId="FootnoteReference">
+  <w:style w:type="character" w:styleId="Refdenotaderodap">
     <w:name w:val="footnote reference"/>
-    <w:basedOn w:val="DefaultParagraphFont"/>
+    <w:basedOn w:val="Tipodeletrapredefinidodopargrafo"/>
     <w:uiPriority w:val="99"/>
     <w:semiHidden/>
     <w:unhideWhenUsed/>
@@ -13227,10 +13808,10 @@
       <w:vertAlign w:val="superscript"/>
     </w:rPr>
   </w:style>
-  <w:style w:type="paragraph" w:styleId="Header">
+  <w:style w:type="paragraph" w:styleId="Cabealho">
     <w:name w:val="header"/>
     <w:basedOn w:val="Normal"/>
-    <w:link w:val="HeaderChar"/>
+    <w:link w:val="CabealhoCarter"/>
     <w:uiPriority w:val="99"/>
     <w:semiHidden/>
     <w:unhideWhenUsed/>
@@ -13243,10 +13824,10 @@
       <w:spacing w:after="0" w:line="240" w:lineRule="auto"/>
     </w:pPr>
   </w:style>
-  <w:style w:type="character" w:customStyle="1" w:styleId="HeaderChar">
-    <w:name w:val="Header Char"/>
-    <w:basedOn w:val="DefaultParagraphFont"/>
-    <w:link w:val="Header"/>
+  <w:style w:type="character" w:customStyle="1" w:styleId="CabealhoCarter">
+    <w:name w:val="Cabeçalho Caráter"/>
+    <w:basedOn w:val="Tipodeletrapredefinidodopargrafo"/>
+    <w:link w:val="Cabealho"/>
     <w:uiPriority w:val="99"/>
     <w:semiHidden/>
     <w:rsid w:val="006F0407"/>
@@ -13254,10 +13835,10 @@
       <w:lang w:val="pt-PT"/>
     </w:rPr>
   </w:style>
-  <w:style w:type="paragraph" w:styleId="Footer">
+  <w:style w:type="paragraph" w:styleId="Rodap">
     <w:name w:val="footer"/>
     <w:basedOn w:val="Normal"/>
-    <w:link w:val="FooterChar"/>
+    <w:link w:val="RodapCarter"/>
     <w:uiPriority w:val="99"/>
     <w:semiHidden/>
     <w:unhideWhenUsed/>
@@ -13270,10 +13851,10 @@
       <w:spacing w:after="0" w:line="240" w:lineRule="auto"/>
     </w:pPr>
   </w:style>
-  <w:style w:type="character" w:customStyle="1" w:styleId="FooterChar">
-    <w:name w:val="Footer Char"/>
-    <w:basedOn w:val="DefaultParagraphFont"/>
-    <w:link w:val="Footer"/>
+  <w:style w:type="character" w:customStyle="1" w:styleId="RodapCarter">
+    <w:name w:val="Rodapé Caráter"/>
+    <w:basedOn w:val="Tipodeletrapredefinidodopargrafo"/>
+    <w:link w:val="Rodap"/>
     <w:uiPriority w:val="99"/>
     <w:semiHidden/>
     <w:rsid w:val="006F0407"/>
@@ -13281,7 +13862,7 @@
       <w:lang w:val="pt-PT"/>
     </w:rPr>
   </w:style>
-  <w:style w:type="paragraph" w:styleId="NoSpacing">
+  <w:style w:type="paragraph" w:styleId="SemEspaamento">
     <w:name w:val="No Spacing"/>
     <w:uiPriority w:val="1"/>
     <w:qFormat/>
@@ -13290,10 +13871,10 @@
       <w:spacing w:after="0" w:line="240" w:lineRule="auto"/>
     </w:pPr>
   </w:style>
-  <w:style w:type="paragraph" w:styleId="CommentText">
+  <w:style w:type="paragraph" w:styleId="Textodecomentrio">
     <w:name w:val="annotation text"/>
     <w:basedOn w:val="Normal"/>
-    <w:link w:val="CommentTextChar"/>
+    <w:link w:val="TextodecomentrioCarter"/>
     <w:uiPriority w:val="99"/>
     <w:semiHidden/>
     <w:unhideWhenUsed/>
@@ -13306,10 +13887,10 @@
       <w:szCs w:val="20"/>
     </w:rPr>
   </w:style>
-  <w:style w:type="character" w:customStyle="1" w:styleId="CommentTextChar">
-    <w:name w:val="Comment Text Char"/>
-    <w:basedOn w:val="DefaultParagraphFont"/>
-    <w:link w:val="CommentText"/>
+  <w:style w:type="character" w:customStyle="1" w:styleId="TextodecomentrioCarter">
+    <w:name w:val="Texto de comentário Caráter"/>
+    <w:basedOn w:val="Tipodeletrapredefinidodopargrafo"/>
+    <w:link w:val="Textodecomentrio"/>
     <w:uiPriority w:val="99"/>
     <w:semiHidden/>
     <w:rsid w:val="00EE018F"/>
@@ -13319,9 +13900,9 @@
       <w:lang w:val="pt-PT"/>
     </w:rPr>
   </w:style>
-  <w:style w:type="character" w:styleId="CommentReference">
+  <w:style w:type="character" w:styleId="Refdecomentrio">
     <w:name w:val="annotation reference"/>
-    <w:basedOn w:val="DefaultParagraphFont"/>
+    <w:basedOn w:val="Tipodeletrapredefinidodopargrafo"/>
     <w:uiPriority w:val="99"/>
     <w:semiHidden/>
     <w:unhideWhenUsed/>
@@ -13331,11 +13912,11 @@
       <w:szCs w:val="16"/>
     </w:rPr>
   </w:style>
-  <w:style w:type="paragraph" w:styleId="CommentSubject">
+  <w:style w:type="paragraph" w:styleId="Assuntodecomentrio">
     <w:name w:val="annotation subject"/>
-    <w:basedOn w:val="CommentText"/>
-    <w:next w:val="CommentText"/>
-    <w:link w:val="CommentSubjectChar"/>
+    <w:basedOn w:val="Textodecomentrio"/>
+    <w:next w:val="Textodecomentrio"/>
+    <w:link w:val="AssuntodecomentrioCarter"/>
     <w:uiPriority w:val="99"/>
     <w:semiHidden/>
     <w:unhideWhenUsed/>
@@ -13345,10 +13926,10 @@
       <w:bCs/>
     </w:rPr>
   </w:style>
-  <w:style w:type="character" w:customStyle="1" w:styleId="CommentSubjectChar">
-    <w:name w:val="Comment Subject Char"/>
-    <w:basedOn w:val="CommentTextChar"/>
-    <w:link w:val="CommentSubject"/>
+  <w:style w:type="character" w:customStyle="1" w:styleId="AssuntodecomentrioCarter">
+    <w:name w:val="Assunto de comentário Caráter"/>
+    <w:basedOn w:val="TextodecomentrioCarter"/>
+    <w:link w:val="Assuntodecomentrio"/>
     <w:uiPriority w:val="99"/>
     <w:semiHidden/>
     <w:rsid w:val="005068D4"/>

</xml_diff>